<commit_message>
Documentação Word - versão 2.0
Falta incluir apenas Requisitos funcionais/não funcionais e Regras de Negócio
</commit_message>
<xml_diff>
--- a/Documentos/Documentação.docx
+++ b/Documentos/Documentação.docx
@@ -10,6 +10,7 @@
           <w:bCs/>
           <w:sz w:val="32"/>
           <w:szCs w:val="32"/>
+          <w:u w:val="single"/>
         </w:rPr>
       </w:pPr>
       <w:r>
@@ -18,6 +19,7 @@
           <w:bCs/>
           <w:sz w:val="32"/>
           <w:szCs w:val="32"/>
+          <w:u w:val="single"/>
         </w:rPr>
         <w:t>Documentação</w:t>
       </w:r>
@@ -30,7 +32,6 @@
           <w:szCs w:val="32"/>
         </w:rPr>
       </w:pPr>
-      <w:proofErr w:type="gramStart"/>
       <w:r>
         <w:rPr>
           <w:b/>
@@ -45,9 +46,8 @@
           <w:sz w:val="32"/>
           <w:szCs w:val="32"/>
         </w:rPr>
-        <w:t xml:space="preserve"> :</w:t>
-      </w:r>
-      <w:proofErr w:type="gramEnd"/>
+        <w:t>:</w:t>
+      </w:r>
       <w:r>
         <w:rPr>
           <w:sz w:val="32"/>
@@ -190,7 +190,6 @@
         <w:rPr>
           <w:sz w:val="28"/>
           <w:szCs w:val="28"/>
-          <w:u w:val="single"/>
         </w:rPr>
       </w:pPr>
       <w:r>
@@ -198,84 +197,161 @@
           <w:sz w:val="28"/>
           <w:szCs w:val="28"/>
         </w:rPr>
-        <w:t xml:space="preserve">Regra de </w:t>
-      </w:r>
-      <w:proofErr w:type="gramStart"/>
-      <w:r>
+        <w:t>Índice:</w:t>
+      </w:r>
+    </w:p>
+    <w:p>
+      <w:pPr>
+        <w:pStyle w:val="PargrafodaLista"/>
+        <w:numPr>
+          <w:ilvl w:val="0"/>
+          <w:numId w:val="12"/>
+        </w:numPr>
         <w:rPr>
           <w:sz w:val="28"/>
           <w:szCs w:val="28"/>
         </w:rPr>
-        <w:t>negocio</w:t>
-      </w:r>
-      <w:proofErr w:type="gramEnd"/>
+      </w:pPr>
       <w:r>
         <w:rPr>
           <w:sz w:val="28"/>
           <w:szCs w:val="28"/>
         </w:rPr>
-        <w:t xml:space="preserve"> </w:t>
-      </w:r>
-      <w:r>
+        <w:t>Diagrama de Caso de Uso;</w:t>
+      </w:r>
+    </w:p>
+    <w:p>
+      <w:pPr>
+        <w:pStyle w:val="PargrafodaLista"/>
+        <w:numPr>
+          <w:ilvl w:val="0"/>
+          <w:numId w:val="12"/>
+        </w:numPr>
         <w:rPr>
           <w:sz w:val="28"/>
           <w:szCs w:val="28"/>
         </w:rPr>
-        <w:sym w:font="Wingdings" w:char="F0E0"/>
-      </w:r>
-    </w:p>
-    <w:p>
-      <w:pPr>
-        <w:ind w:left="360"/>
+      </w:pPr>
+      <w:r>
         <w:rPr>
           <w:sz w:val="28"/>
           <w:szCs w:val="28"/>
         </w:rPr>
-      </w:pPr>
-      <w:r>
+        <w:t>Casos de Uso;</w:t>
+      </w:r>
+    </w:p>
+    <w:p>
+      <w:pPr>
+        <w:pStyle w:val="PargrafodaLista"/>
+        <w:numPr>
+          <w:ilvl w:val="0"/>
+          <w:numId w:val="12"/>
+        </w:numPr>
         <w:rPr>
           <w:sz w:val="28"/>
           <w:szCs w:val="28"/>
         </w:rPr>
-        <w:t>Requisitos funcionais</w:t>
-      </w:r>
+      </w:pPr>
+      <w:proofErr w:type="spellStart"/>
       <w:r>
         <w:rPr>
           <w:sz w:val="28"/>
           <w:szCs w:val="28"/>
         </w:rPr>
-        <w:t xml:space="preserve"> </w:t>
-      </w:r>
+        <w:t>Wireframes</w:t>
+      </w:r>
+      <w:proofErr w:type="spellEnd"/>
       <w:r>
         <w:rPr>
           <w:sz w:val="28"/>
           <w:szCs w:val="28"/>
         </w:rPr>
-        <w:sym w:font="Wingdings" w:char="F0E0"/>
-      </w:r>
-    </w:p>
-    <w:p>
-      <w:pPr>
-        <w:ind w:left="360"/>
-        <w:rPr>
-          <w:b/>
-          <w:bCs/>
+        <w:t>;</w:t>
+      </w:r>
+    </w:p>
+    <w:p>
+      <w:pPr>
+        <w:pStyle w:val="PargrafodaLista"/>
+        <w:numPr>
+          <w:ilvl w:val="0"/>
+          <w:numId w:val="12"/>
+        </w:numPr>
+        <w:rPr>
           <w:sz w:val="28"/>
           <w:szCs w:val="28"/>
         </w:rPr>
       </w:pPr>
       <w:r>
         <w:rPr>
-          <w:b/>
-          <w:bCs/>
           <w:sz w:val="28"/>
           <w:szCs w:val="28"/>
         </w:rPr>
+        <w:t>Requisitos</w:t>
+      </w:r>
+      <w:r>
+        <w:rPr>
+          <w:sz w:val="28"/>
+          <w:szCs w:val="28"/>
+        </w:rPr>
+        <w:t xml:space="preserve"> Funcionais/não Funcionais;</w:t>
+      </w:r>
+    </w:p>
+    <w:p>
+      <w:pPr>
+        <w:pStyle w:val="PargrafodaLista"/>
+        <w:numPr>
+          <w:ilvl w:val="0"/>
+          <w:numId w:val="12"/>
+        </w:numPr>
+        <w:rPr>
+          <w:sz w:val="28"/>
+          <w:szCs w:val="28"/>
+        </w:rPr>
+      </w:pPr>
+      <w:r>
+        <w:rPr>
+          <w:sz w:val="28"/>
+          <w:szCs w:val="28"/>
+        </w:rPr>
+        <w:t>Regra de negócio;</w:t>
+      </w:r>
+    </w:p>
+    <w:p>
+      <w:pPr>
+        <w:ind w:left="360"/>
+        <w:rPr>
+          <w:sz w:val="28"/>
+          <w:szCs w:val="28"/>
+        </w:rPr>
+      </w:pPr>
+    </w:p>
+    <w:p>
+      <w:pPr>
+        <w:pStyle w:val="PargrafodaLista"/>
+        <w:numPr>
+          <w:ilvl w:val="0"/>
+          <w:numId w:val="13"/>
+        </w:numPr>
+        <w:rPr>
+          <w:b/>
+          <w:bCs/>
+          <w:sz w:val="28"/>
+          <w:szCs w:val="28"/>
+        </w:rPr>
+      </w:pPr>
+      <w:r>
+        <w:rPr>
+          <w:b/>
+          <w:bCs/>
+          <w:sz w:val="28"/>
+          <w:szCs w:val="28"/>
+        </w:rPr>
         <w:t xml:space="preserve">Diagrama de caso de uso </w:t>
       </w:r>
     </w:p>
     <w:p>
       <w:pPr>
+        <w:jc w:val="center"/>
         <w:rPr>
           <w:sz w:val="28"/>
           <w:szCs w:val="28"/>
@@ -344,6 +420,59 @@
     </w:p>
     <w:p>
       <w:pPr>
+        <w:rPr>
+          <w:b/>
+          <w:bCs/>
+          <w:sz w:val="32"/>
+          <w:szCs w:val="32"/>
+        </w:rPr>
+      </w:pPr>
+    </w:p>
+    <w:p>
+      <w:pPr>
+        <w:pStyle w:val="PargrafodaLista"/>
+        <w:numPr>
+          <w:ilvl w:val="0"/>
+          <w:numId w:val="13"/>
+        </w:numPr>
+        <w:rPr>
+          <w:b/>
+          <w:bCs/>
+          <w:sz w:val="28"/>
+          <w:szCs w:val="28"/>
+        </w:rPr>
+      </w:pPr>
+      <w:r>
+        <w:rPr>
+          <w:b/>
+          <w:bCs/>
+          <w:sz w:val="28"/>
+          <w:szCs w:val="28"/>
+        </w:rPr>
+        <w:lastRenderedPageBreak/>
+        <w:t xml:space="preserve">Casos de usos </w:t>
+      </w:r>
+      <w:r>
+        <w:rPr>
+          <w:b/>
+          <w:bCs/>
+          <w:sz w:val="28"/>
+          <w:szCs w:val="28"/>
+        </w:rPr>
+        <w:t>(UC</w:t>
+      </w:r>
+      <w:r>
+        <w:rPr>
+          <w:b/>
+          <w:bCs/>
+          <w:sz w:val="28"/>
+          <w:szCs w:val="28"/>
+        </w:rPr>
+        <w:t>)</w:t>
+      </w:r>
+    </w:p>
+    <w:p>
+      <w:pPr>
         <w:ind w:left="360"/>
         <w:jc w:val="center"/>
         <w:rPr>
@@ -356,113 +485,37 @@
     </w:p>
     <w:p>
       <w:pPr>
-        <w:ind w:left="360"/>
-        <w:jc w:val="center"/>
-        <w:rPr>
-          <w:b/>
-          <w:bCs/>
-          <w:sz w:val="32"/>
-          <w:szCs w:val="32"/>
-        </w:rPr>
-      </w:pPr>
-    </w:p>
-    <w:p>
-      <w:pPr>
-        <w:ind w:left="360"/>
-        <w:jc w:val="center"/>
-        <w:rPr>
-          <w:b/>
-          <w:bCs/>
-          <w:sz w:val="32"/>
-          <w:szCs w:val="32"/>
-        </w:rPr>
-      </w:pPr>
-    </w:p>
-    <w:p>
-      <w:pPr>
-        <w:ind w:left="360"/>
-        <w:jc w:val="center"/>
-        <w:rPr>
-          <w:b/>
-          <w:bCs/>
-          <w:sz w:val="32"/>
-          <w:szCs w:val="32"/>
-        </w:rPr>
-      </w:pPr>
-      <w:r>
-        <w:rPr>
-          <w:b/>
-          <w:bCs/>
-          <w:sz w:val="32"/>
-          <w:szCs w:val="32"/>
-        </w:rPr>
-        <w:t xml:space="preserve">Casos de usos </w:t>
-      </w:r>
-      <w:proofErr w:type="gramStart"/>
-      <w:r>
-        <w:rPr>
-          <w:b/>
-          <w:bCs/>
-          <w:sz w:val="32"/>
-          <w:szCs w:val="32"/>
-        </w:rPr>
-        <w:t>( UC</w:t>
-      </w:r>
-      <w:proofErr w:type="gramEnd"/>
-      <w:r>
-        <w:rPr>
-          <w:b/>
-          <w:bCs/>
-          <w:sz w:val="32"/>
-          <w:szCs w:val="32"/>
+        <w:spacing w:after="161" w:line="256" w:lineRule="auto"/>
+      </w:pPr>
+      <w:r>
+        <w:rPr>
+          <w:b/>
+        </w:rPr>
+        <w:t xml:space="preserve">UC001 </w:t>
+      </w:r>
+      <w:r>
+        <w:rPr>
+          <w:b/>
+        </w:rPr>
+        <w:t>(Formulário</w:t>
+      </w:r>
+      <w:r>
+        <w:rPr>
+          <w:b/>
+        </w:rPr>
+        <w:t xml:space="preserve"> de </w:t>
+      </w:r>
+      <w:r>
+        <w:rPr>
+          <w:b/>
+        </w:rPr>
+        <w:t>triagens)</w:t>
+      </w:r>
+      <w:r>
+        <w:rPr>
+          <w:b/>
         </w:rPr>
         <w:t xml:space="preserve"> </w:t>
-      </w:r>
-      <w:r>
-        <w:rPr>
-          <w:b/>
-          <w:bCs/>
-          <w:sz w:val="32"/>
-          <w:szCs w:val="32"/>
-        </w:rPr>
-        <w:t>)</w:t>
-      </w:r>
-    </w:p>
-    <w:p>
-      <w:pPr>
-        <w:ind w:left="360"/>
-        <w:jc w:val="center"/>
-        <w:rPr>
-          <w:b/>
-          <w:bCs/>
-          <w:sz w:val="32"/>
-          <w:szCs w:val="32"/>
-        </w:rPr>
-      </w:pPr>
-    </w:p>
-    <w:p>
-      <w:pPr>
-        <w:spacing w:after="161" w:line="256" w:lineRule="auto"/>
-      </w:pPr>
-      <w:r>
-        <w:rPr>
-          <w:b/>
-        </w:rPr>
-        <w:t xml:space="preserve">UC001 </w:t>
-      </w:r>
-      <w:proofErr w:type="gramStart"/>
-      <w:r>
-        <w:rPr>
-          <w:b/>
-        </w:rPr>
-        <w:t>( Formulário</w:t>
-      </w:r>
-      <w:proofErr w:type="gramEnd"/>
-      <w:r>
-        <w:rPr>
-          <w:b/>
-        </w:rPr>
-        <w:t xml:space="preserve"> de triagens ) </w:t>
       </w:r>
     </w:p>
     <w:p>
@@ -487,7 +540,6 @@
         </w:rPr>
         <w:t xml:space="preserve">Ator primário: </w:t>
       </w:r>
-      <w:proofErr w:type="gramStart"/>
       <w:r>
         <w:rPr>
           <w:bCs/>
@@ -495,15 +547,8 @@
         <w:t>Paciente</w:t>
       </w:r>
       <w:r>
-        <w:t xml:space="preserve"> </w:t>
-      </w:r>
-      <w:r>
-        <w:rPr>
-          <w:b/>
-        </w:rPr>
         <w:t>.</w:t>
       </w:r>
-      <w:proofErr w:type="gramEnd"/>
       <w:r>
         <w:rPr>
           <w:b/>
@@ -747,11 +792,9 @@
       <w:r>
         <w:t xml:space="preserve">ALT01- Usuário Paciente desiste do </w:t>
       </w:r>
-      <w:proofErr w:type="gramStart"/>
-      <w:r>
-        <w:t>Formulário .</w:t>
-      </w:r>
-      <w:proofErr w:type="gramEnd"/>
+      <w:r>
+        <w:t>Formulário.</w:t>
+      </w:r>
       <w:r>
         <w:t xml:space="preserve"> </w:t>
       </w:r>
@@ -1023,6 +1066,7 @@
         <w:rPr>
           <w:b/>
         </w:rPr>
+        <w:lastRenderedPageBreak/>
         <w:t xml:space="preserve">Fluxo Principal: </w:t>
       </w:r>
     </w:p>
@@ -1401,21 +1445,6 @@
     </w:p>
     <w:p>
       <w:pPr>
-        <w:spacing w:after="149" w:line="267" w:lineRule="auto"/>
-      </w:pPr>
-    </w:p>
-    <w:p>
-      <w:pPr>
-        <w:spacing w:after="149" w:line="267" w:lineRule="auto"/>
-      </w:pPr>
-    </w:p>
-    <w:p>
-      <w:pPr>
-        <w:spacing w:after="149" w:line="267" w:lineRule="auto"/>
-      </w:pPr>
-    </w:p>
-    <w:p>
-      <w:pPr>
         <w:spacing w:after="161" w:line="256" w:lineRule="auto"/>
         <w:ind w:left="-5"/>
       </w:pPr>
@@ -1448,7 +1477,6 @@
         </w:rPr>
         <w:t xml:space="preserve">Ator primário: </w:t>
       </w:r>
-      <w:proofErr w:type="gramStart"/>
       <w:r>
         <w:t xml:space="preserve">Médico </w:t>
       </w:r>
@@ -1456,9 +1484,8 @@
         <w:rPr>
           <w:b/>
         </w:rPr>
-        <w:t xml:space="preserve"> secundário</w:t>
-      </w:r>
-      <w:proofErr w:type="gramEnd"/>
+        <w:t>secundário</w:t>
+      </w:r>
       <w:r>
         <w:rPr>
           <w:b/>
@@ -1629,11 +1656,9 @@
       <w:r>
         <w:t xml:space="preserve">Login será </w:t>
       </w:r>
-      <w:proofErr w:type="gramStart"/>
-      <w:r>
-        <w:t>concluído  com</w:t>
-      </w:r>
-      <w:proofErr w:type="gramEnd"/>
+      <w:r>
+        <w:t>concluído com</w:t>
+      </w:r>
       <w:r>
         <w:t xml:space="preserve"> sucesso.</w:t>
       </w:r>
@@ -1661,6 +1686,7 @@
         <w:rPr>
           <w:b/>
         </w:rPr>
+        <w:lastRenderedPageBreak/>
         <w:t xml:space="preserve">Pós-condições: </w:t>
       </w:r>
     </w:p>
@@ -1677,11 +1703,9 @@
         </w:rPr>
         <w:t xml:space="preserve"> </w:t>
       </w:r>
-      <w:proofErr w:type="spellStart"/>
-      <w:r>
-        <w:t>Bem vindo</w:t>
-      </w:r>
-      <w:proofErr w:type="spellEnd"/>
+      <w:r>
+        <w:t>Bem-vindo</w:t>
+      </w:r>
       <w:r>
         <w:t xml:space="preserve">, Login feito com sucesso. </w:t>
       </w:r>
@@ -1787,11 +1811,9 @@
       <w:r>
         <w:t xml:space="preserve">Sistema representa com uma mensagem dizendo “Login ou senha estão incorretos”. Por favor </w:t>
       </w:r>
-      <w:proofErr w:type="gramStart"/>
-      <w:r>
-        <w:t>repetir novamente</w:t>
-      </w:r>
-      <w:proofErr w:type="gramEnd"/>
+      <w:r>
+        <w:t>repetir</w:t>
+      </w:r>
       <w:r>
         <w:t>.</w:t>
       </w:r>
@@ -1826,36 +1848,6 @@
     </w:p>
     <w:p>
       <w:pPr>
-        <w:spacing w:after="45" w:line="266" w:lineRule="auto"/>
-      </w:pPr>
-    </w:p>
-    <w:p>
-      <w:pPr>
-        <w:spacing w:after="45" w:line="266" w:lineRule="auto"/>
-      </w:pPr>
-    </w:p>
-    <w:p>
-      <w:pPr>
-        <w:spacing w:after="45" w:line="266" w:lineRule="auto"/>
-      </w:pPr>
-    </w:p>
-    <w:p>
-      <w:pPr>
-        <w:spacing w:after="45" w:line="266" w:lineRule="auto"/>
-      </w:pPr>
-    </w:p>
-    <w:p>
-      <w:pPr>
-        <w:spacing w:after="45" w:line="266" w:lineRule="auto"/>
-      </w:pPr>
-    </w:p>
-    <w:p>
-      <w:pPr>
-        <w:spacing w:after="45" w:line="266" w:lineRule="auto"/>
-      </w:pPr>
-    </w:p>
-    <w:p>
-      <w:pPr>
         <w:spacing w:after="161" w:line="256" w:lineRule="auto"/>
         <w:ind w:left="-5"/>
       </w:pPr>
@@ -1876,11 +1868,9 @@
       <w:r>
         <w:t xml:space="preserve">Funcionalidade onde o usuário médico da instituição, irá poder alterar os </w:t>
       </w:r>
-      <w:proofErr w:type="gramStart"/>
-      <w:r>
-        <w:t>próprio dados</w:t>
-      </w:r>
-      <w:proofErr w:type="gramEnd"/>
+      <w:r>
+        <w:t>próprios dados</w:t>
+      </w:r>
       <w:r>
         <w:t xml:space="preserve"> cadastradas do sistema.</w:t>
       </w:r>
@@ -2000,7 +1990,6 @@
       <w:r>
         <w:t xml:space="preserve">Acessar a página de </w:t>
       </w:r>
-      <w:proofErr w:type="gramStart"/>
       <w:r>
         <w:rPr>
           <w:b/>
@@ -2009,9 +1998,8 @@
         <w:t>Perfil</w:t>
       </w:r>
       <w:r>
-        <w:t>..</w:t>
-      </w:r>
-      <w:proofErr w:type="gramEnd"/>
+        <w:t>.</w:t>
+      </w:r>
       <w:r>
         <w:t xml:space="preserve"> </w:t>
       </w:r>
@@ -2114,11 +2102,9 @@
       <w:r>
         <w:t xml:space="preserve"> será </w:t>
       </w:r>
-      <w:proofErr w:type="gramStart"/>
-      <w:r>
-        <w:t>alterada</w:t>
-      </w:r>
-      <w:proofErr w:type="gramEnd"/>
+      <w:r>
+        <w:t>alterado</w:t>
+      </w:r>
       <w:r>
         <w:t xml:space="preserve"> com sucesso.</w:t>
       </w:r>
@@ -2255,6 +2241,7 @@
         <w:ind w:left="705"/>
       </w:pPr>
       <w:r>
+        <w:lastRenderedPageBreak/>
         <w:t xml:space="preserve">ALT01- Usuário médico desiste da alteração. </w:t>
       </w:r>
     </w:p>
@@ -2300,11 +2287,6 @@
     </w:p>
     <w:p>
       <w:pPr>
-        <w:spacing w:after="45"/>
-      </w:pPr>
-    </w:p>
-    <w:p>
-      <w:pPr>
         <w:spacing w:after="223" w:line="256" w:lineRule="auto"/>
         <w:ind w:left="-5"/>
       </w:pPr>
@@ -2414,7 +2396,6 @@
         <w:ind w:hanging="360"/>
       </w:pPr>
       <w:r>
-        <w:lastRenderedPageBreak/>
         <w:t>Só está cadastrado no sistema.</w:t>
       </w:r>
     </w:p>
@@ -2534,11 +2515,9 @@
       <w:r>
         <w:t xml:space="preserve">Só é preciso ser </w:t>
       </w:r>
-      <w:proofErr w:type="gramStart"/>
-      <w:r>
-        <w:t>cadastrado  no</w:t>
-      </w:r>
-      <w:proofErr w:type="gramEnd"/>
+      <w:r>
+        <w:t>cadastrado no</w:t>
+      </w:r>
       <w:r>
         <w:t xml:space="preserve"> sistema. </w:t>
       </w:r>
@@ -2567,11 +2546,6 @@
       <w:r>
         <w:t xml:space="preserve">Tela de Login. </w:t>
       </w:r>
-    </w:p>
-    <w:p>
-      <w:pPr>
-        <w:spacing w:after="149" w:line="266" w:lineRule="auto"/>
-      </w:pPr>
     </w:p>
     <w:p>
       <w:pPr>
@@ -2824,6 +2798,7 @@
       </w:pPr>
       <w:bookmarkStart w:id="0" w:name="_Hlk51351302"/>
       <w:r>
+        <w:lastRenderedPageBreak/>
         <w:t xml:space="preserve">Médicos que não forem cadastrados no sistema e/ou trabalhar na instituição, não será permitido o acesso a funcionalidade. </w:t>
       </w:r>
     </w:p>
@@ -2837,7 +2812,6 @@
         <w:rPr>
           <w:b/>
         </w:rPr>
-        <w:lastRenderedPageBreak/>
         <w:t xml:space="preserve">Requisitos Funcionais e não funcionais </w:t>
       </w:r>
     </w:p>
@@ -2937,6 +2911,2732 @@
     </w:p>
     <w:p>
       <w:pPr>
+        <w:spacing w:after="161" w:line="256" w:lineRule="auto"/>
+        <w:ind w:left="-5"/>
+      </w:pPr>
+      <w:r>
+        <w:rPr>
+          <w:b/>
+        </w:rPr>
+        <w:t xml:space="preserve">UC006 (Notícia – </w:t>
+      </w:r>
+      <w:r>
+        <w:rPr>
+          <w:b/>
+          <w:bCs/>
+        </w:rPr>
+        <w:t>Publicar notícias</w:t>
+      </w:r>
+      <w:r>
+        <w:rPr>
+          <w:b/>
+        </w:rPr>
+        <w:t xml:space="preserve">) </w:t>
+      </w:r>
+    </w:p>
+    <w:p>
+      <w:r>
+        <w:rPr>
+          <w:b/>
+        </w:rPr>
+        <w:t xml:space="preserve">Descrição: </w:t>
+      </w:r>
+      <w:r>
+        <w:t xml:space="preserve">Funcionalidade onde o usuário médico da instituição, irá </w:t>
+      </w:r>
+      <w:r>
+        <w:t>poder publicar</w:t>
+      </w:r>
+      <w:r>
+        <w:t xml:space="preserve"> uma ou mais notícias no sistema.</w:t>
+      </w:r>
+    </w:p>
+    <w:p>
+      <w:pPr>
+        <w:spacing w:after="2" w:line="398" w:lineRule="auto"/>
+        <w:ind w:left="-5" w:right="5746"/>
+      </w:pPr>
+      <w:r>
+        <w:rPr>
+          <w:b/>
+        </w:rPr>
+        <w:t xml:space="preserve">Ator primário: </w:t>
+      </w:r>
+      <w:r>
+        <w:t>Médico</w:t>
+      </w:r>
+      <w:r>
+        <w:rPr>
+          <w:b/>
+        </w:rPr>
+        <w:t xml:space="preserve">. secundário: </w:t>
+      </w:r>
+      <w:r>
+        <w:t>Não há.</w:t>
+      </w:r>
+    </w:p>
+    <w:p>
+      <w:pPr>
+        <w:spacing w:after="193" w:line="256" w:lineRule="auto"/>
+        <w:ind w:left="-5"/>
+      </w:pPr>
+      <w:r>
+        <w:rPr>
+          <w:b/>
+        </w:rPr>
+        <w:t xml:space="preserve">Pré-condição:  </w:t>
+      </w:r>
+    </w:p>
+    <w:p>
+      <w:pPr>
+        <w:ind w:left="1055" w:hanging="360"/>
+      </w:pPr>
+      <w:r>
+        <w:t>1.</w:t>
+      </w:r>
+      <w:r>
+        <w:rPr>
+          <w:rFonts w:ascii="Arial" w:eastAsia="Arial" w:hAnsi="Arial" w:cs="Arial"/>
+        </w:rPr>
+        <w:t xml:space="preserve"> </w:t>
+      </w:r>
+      <w:r>
+        <w:t xml:space="preserve">O usuário terá que ser contratado da instituição para que possa utilizar o sistema. </w:t>
+      </w:r>
+    </w:p>
+    <w:p>
+      <w:pPr>
+        <w:spacing w:after="193" w:line="256" w:lineRule="auto"/>
+        <w:ind w:left="-5"/>
+        <w:rPr>
+          <w:b/>
+        </w:rPr>
+      </w:pPr>
+      <w:r>
+        <w:rPr>
+          <w:b/>
+        </w:rPr>
+        <w:t xml:space="preserve">Fluxo Principal: </w:t>
+      </w:r>
+    </w:p>
+    <w:p>
+      <w:pPr>
+        <w:spacing w:after="193" w:line="256" w:lineRule="auto"/>
+        <w:ind w:left="-5"/>
+        <w:rPr>
+          <w:b/>
+          <w:bCs/>
+          <w:u w:val="single"/>
+        </w:rPr>
+      </w:pPr>
+      <w:r>
+        <w:rPr>
+          <w:b/>
+          <w:bCs/>
+        </w:rPr>
+        <w:tab/>
+      </w:r>
+      <w:r>
+        <w:rPr>
+          <w:b/>
+          <w:bCs/>
+        </w:rPr>
+        <w:tab/>
+      </w:r>
+      <w:r>
+        <w:rPr>
+          <w:b/>
+          <w:bCs/>
+        </w:rPr>
+        <w:tab/>
+      </w:r>
+      <w:r>
+        <w:rPr>
+          <w:b/>
+          <w:bCs/>
+          <w:u w:val="single"/>
+        </w:rPr>
+        <w:t>Publicar notícias</w:t>
+      </w:r>
+    </w:p>
+    <w:p>
+      <w:pPr>
+        <w:numPr>
+          <w:ilvl w:val="0"/>
+          <w:numId w:val="2"/>
+        </w:numPr>
+        <w:spacing w:after="23" w:line="266" w:lineRule="auto"/>
+        <w:ind w:hanging="360"/>
+      </w:pPr>
+      <w:r>
+        <w:t xml:space="preserve">Acessar a página de </w:t>
+      </w:r>
+      <w:r>
+        <w:rPr>
+          <w:b/>
+          <w:bCs/>
+        </w:rPr>
+        <w:t xml:space="preserve">Notícias </w:t>
+      </w:r>
+    </w:p>
+    <w:p>
+      <w:pPr>
+        <w:numPr>
+          <w:ilvl w:val="0"/>
+          <w:numId w:val="2"/>
+        </w:numPr>
+        <w:spacing w:after="26" w:line="266" w:lineRule="auto"/>
+        <w:ind w:hanging="360"/>
+      </w:pPr>
+      <w:r>
+        <w:t xml:space="preserve">Logo após irá clicar no botão </w:t>
+      </w:r>
+      <w:r>
+        <w:rPr>
+          <w:b/>
+          <w:bCs/>
+        </w:rPr>
+        <w:t>Publicar.</w:t>
+      </w:r>
+      <w:r>
+        <w:t xml:space="preserve"> </w:t>
+      </w:r>
+    </w:p>
+    <w:p>
+      <w:pPr>
+        <w:numPr>
+          <w:ilvl w:val="0"/>
+          <w:numId w:val="2"/>
+        </w:numPr>
+        <w:spacing w:after="26" w:line="266" w:lineRule="auto"/>
+        <w:ind w:hanging="360"/>
+      </w:pPr>
+      <w:r>
+        <w:t>E seguida o sistema irá redirecionar o usuário para a página de</w:t>
+      </w:r>
+      <w:r>
+        <w:rPr>
+          <w:b/>
+          <w:bCs/>
+        </w:rPr>
+        <w:t xml:space="preserve"> Publicação de notícia</w:t>
+      </w:r>
+      <w:r>
+        <w:t>.</w:t>
+      </w:r>
+    </w:p>
+    <w:p>
+      <w:pPr>
+        <w:numPr>
+          <w:ilvl w:val="0"/>
+          <w:numId w:val="2"/>
+        </w:numPr>
+        <w:spacing w:after="26" w:line="266" w:lineRule="auto"/>
+        <w:ind w:hanging="360"/>
+      </w:pPr>
+      <w:r>
+        <w:t xml:space="preserve">O usuário irá realizar o preenchimento dos dados para publicar a notícia e depois clicar em </w:t>
+      </w:r>
+      <w:r>
+        <w:rPr>
+          <w:b/>
+          <w:bCs/>
+        </w:rPr>
+        <w:t>Publicar</w:t>
+      </w:r>
+      <w:r>
+        <w:t>.</w:t>
+      </w:r>
+    </w:p>
+    <w:p>
+      <w:pPr>
+        <w:numPr>
+          <w:ilvl w:val="0"/>
+          <w:numId w:val="2"/>
+        </w:numPr>
+        <w:spacing w:after="26" w:line="266" w:lineRule="auto"/>
+        <w:ind w:hanging="360"/>
+      </w:pPr>
+      <w:r>
+        <w:t xml:space="preserve"> Assim a notícia será publicada com sucesso.</w:t>
+      </w:r>
+    </w:p>
+    <w:p>
+      <w:pPr>
+        <w:spacing w:after="193" w:line="256" w:lineRule="auto"/>
+        <w:rPr>
+          <w:b/>
+        </w:rPr>
+      </w:pPr>
+    </w:p>
+    <w:p>
+      <w:pPr>
+        <w:spacing w:after="193" w:line="256" w:lineRule="auto"/>
+        <w:ind w:left="-5"/>
+      </w:pPr>
+      <w:r>
+        <w:rPr>
+          <w:b/>
+        </w:rPr>
+        <w:t xml:space="preserve">Pós-condições: </w:t>
+      </w:r>
+    </w:p>
+    <w:p>
+      <w:pPr>
+        <w:ind w:left="705"/>
+      </w:pPr>
+      <w:r>
+        <w:t>1.</w:t>
+      </w:r>
+      <w:r>
+        <w:rPr>
+          <w:rFonts w:ascii="Arial" w:eastAsia="Arial" w:hAnsi="Arial" w:cs="Arial"/>
+        </w:rPr>
+        <w:t xml:space="preserve"> </w:t>
+      </w:r>
+      <w:r>
+        <w:t xml:space="preserve">Notícia publicada com sucesso. </w:t>
+      </w:r>
+    </w:p>
+    <w:p>
+      <w:pPr>
+        <w:spacing w:after="193" w:line="256" w:lineRule="auto"/>
+        <w:ind w:left="-5"/>
+        <w:rPr>
+          <w:b/>
+        </w:rPr>
+      </w:pPr>
+      <w:r>
+        <w:rPr>
+          <w:b/>
+        </w:rPr>
+        <w:t xml:space="preserve">Fluxos alternativos/exceções: </w:t>
+      </w:r>
+    </w:p>
+    <w:p>
+      <w:pPr>
+        <w:spacing w:after="193" w:line="256" w:lineRule="auto"/>
+        <w:ind w:left="-5"/>
+        <w:rPr>
+          <w:b/>
+          <w:bCs/>
+          <w:u w:val="single"/>
+        </w:rPr>
+      </w:pPr>
+      <w:r>
+        <w:rPr>
+          <w:b/>
+          <w:bCs/>
+        </w:rPr>
+        <w:tab/>
+      </w:r>
+      <w:r>
+        <w:rPr>
+          <w:b/>
+          <w:bCs/>
+        </w:rPr>
+        <w:tab/>
+      </w:r>
+      <w:r>
+        <w:rPr>
+          <w:b/>
+          <w:bCs/>
+        </w:rPr>
+        <w:tab/>
+      </w:r>
+      <w:r>
+        <w:rPr>
+          <w:b/>
+          <w:bCs/>
+          <w:u w:val="single"/>
+        </w:rPr>
+        <w:t>Publicar notícias</w:t>
+      </w:r>
+    </w:p>
+    <w:p>
+      <w:pPr>
+        <w:tabs>
+          <w:tab w:val="center" w:pos="3154"/>
+        </w:tabs>
+        <w:spacing w:after="206"/>
+      </w:pPr>
+      <w:r>
+        <w:t xml:space="preserve"> </w:t>
+      </w:r>
+      <w:r>
+        <w:tab/>
+        <w:t xml:space="preserve">EX01 – Médico não preenche os campos obrigatórios.  </w:t>
+      </w:r>
+    </w:p>
+    <w:p>
+      <w:pPr>
+        <w:ind w:left="1781" w:hanging="360"/>
+      </w:pPr>
+      <w:r>
+        <w:t>1.</w:t>
+      </w:r>
+      <w:r>
+        <w:rPr>
+          <w:rFonts w:ascii="Arial" w:eastAsia="Arial" w:hAnsi="Arial" w:cs="Arial"/>
+        </w:rPr>
+        <w:t xml:space="preserve"> </w:t>
+      </w:r>
+      <w:r>
+        <w:t>Sistema representa a página de publicação com os campos que devem ser preenchidos obrigatoriamente.</w:t>
+      </w:r>
+    </w:p>
+    <w:p>
+      <w:pPr>
+        <w:spacing w:after="203"/>
+        <w:ind w:left="705"/>
+      </w:pPr>
+      <w:r>
+        <w:t xml:space="preserve">ALT01- Usuário médico desiste da publicação. </w:t>
+      </w:r>
+    </w:p>
+    <w:p>
+      <w:pPr>
+        <w:numPr>
+          <w:ilvl w:val="1"/>
+          <w:numId w:val="3"/>
+        </w:numPr>
+        <w:spacing w:after="45" w:line="266" w:lineRule="auto"/>
+        <w:ind w:hanging="360"/>
+      </w:pPr>
+      <w:r>
+        <w:t xml:space="preserve">Médico deve clicar em cancelar. </w:t>
+      </w:r>
+    </w:p>
+    <w:p>
+      <w:pPr>
+        <w:spacing w:after="193" w:line="256" w:lineRule="auto"/>
+        <w:ind w:left="-5"/>
+      </w:pPr>
+      <w:r>
+        <w:rPr>
+          <w:b/>
+        </w:rPr>
+        <w:tab/>
+      </w:r>
+      <w:r>
+        <w:rPr>
+          <w:b/>
+        </w:rPr>
+        <w:tab/>
+      </w:r>
+      <w:r>
+        <w:rPr>
+          <w:b/>
+        </w:rPr>
+        <w:tab/>
+      </w:r>
+      <w:r>
+        <w:t xml:space="preserve"> </w:t>
+      </w:r>
+    </w:p>
+    <w:p>
+      <w:pPr>
+        <w:spacing w:after="223" w:line="256" w:lineRule="auto"/>
+        <w:ind w:left="-5"/>
+      </w:pPr>
+      <w:r>
+        <w:rPr>
+          <w:b/>
+        </w:rPr>
+        <w:t xml:space="preserve">Regra de negócio associadas </w:t>
+      </w:r>
+      <w:r>
+        <w:rPr>
+          <w:b/>
+        </w:rPr>
+        <w:t>(</w:t>
+      </w:r>
+      <w:r>
+        <w:rPr>
+          <w:bCs/>
+        </w:rPr>
+        <w:t>RN</w:t>
+      </w:r>
+      <w:r>
+        <w:rPr>
+          <w:bCs/>
+        </w:rPr>
+        <w:t>00</w:t>
+      </w:r>
+      <w:r>
+        <w:rPr>
+          <w:bCs/>
+        </w:rPr>
+        <w:t>3 – RN</w:t>
+      </w:r>
+      <w:r>
+        <w:rPr>
+          <w:bCs/>
+        </w:rPr>
+        <w:t>001)</w:t>
+      </w:r>
+    </w:p>
+    <w:p>
+      <w:pPr>
+        <w:numPr>
+          <w:ilvl w:val="0"/>
+          <w:numId w:val="4"/>
+        </w:numPr>
+        <w:spacing w:after="151" w:line="256" w:lineRule="auto"/>
+        <w:ind w:hanging="360"/>
+      </w:pPr>
+      <w:r>
+        <w:rPr>
+          <w:b/>
+          <w:bCs/>
+        </w:rPr>
+        <w:t>Funcionais</w:t>
+      </w:r>
+      <w:r>
+        <w:t xml:space="preserve">: Fluxo de notícias, </w:t>
+      </w:r>
+    </w:p>
+    <w:p>
+      <w:pPr>
+        <w:numPr>
+          <w:ilvl w:val="0"/>
+          <w:numId w:val="4"/>
+        </w:numPr>
+        <w:spacing w:after="151" w:line="256" w:lineRule="auto"/>
+        <w:ind w:hanging="360"/>
+      </w:pPr>
+      <w:r>
+        <w:rPr>
+          <w:b/>
+          <w:bCs/>
+        </w:rPr>
+        <w:t>Não funcionais</w:t>
+      </w:r>
+      <w:r>
+        <w:t>:</w:t>
+      </w:r>
+      <w:r>
+        <w:rPr>
+          <w:rFonts w:ascii="Helvetica" w:hAnsi="Helvetica" w:cs="Helvetica"/>
+          <w:shd w:val="clear" w:color="auto" w:fill="FFFFFF"/>
+        </w:rPr>
+        <w:t xml:space="preserve"> </w:t>
+      </w:r>
+      <w:r>
+        <w:t>usabilidade</w:t>
+      </w:r>
+      <w:r>
+        <w:rPr>
+          <w:rFonts w:ascii="Helvetica" w:hAnsi="Helvetica" w:cs="Helvetica"/>
+          <w:shd w:val="clear" w:color="auto" w:fill="FFFFFF"/>
+        </w:rPr>
+        <w:t xml:space="preserve">, </w:t>
+      </w:r>
+      <w:r>
+        <w:t>confiabilidade.</w:t>
+      </w:r>
+    </w:p>
+    <w:p>
+      <w:pPr>
+        <w:spacing w:after="225" w:line="256" w:lineRule="auto"/>
+        <w:ind w:left="-5"/>
+      </w:pPr>
+      <w:r>
+        <w:rPr>
+          <w:b/>
+        </w:rPr>
+        <w:t xml:space="preserve">Requisitos Funcionais e não funcionais </w:t>
+      </w:r>
+    </w:p>
+    <w:p>
+      <w:pPr>
+        <w:numPr>
+          <w:ilvl w:val="0"/>
+          <w:numId w:val="4"/>
+        </w:numPr>
+        <w:spacing w:after="151" w:line="256" w:lineRule="auto"/>
+        <w:ind w:hanging="360"/>
+      </w:pPr>
+      <w:r>
+        <w:lastRenderedPageBreak/>
+        <w:t>Só é preciso estar cadastrado no sistema</w:t>
+      </w:r>
+    </w:p>
+    <w:p>
+      <w:pPr>
+        <w:spacing w:after="223" w:line="256" w:lineRule="auto"/>
+        <w:ind w:left="-5"/>
+      </w:pPr>
+      <w:r>
+        <w:rPr>
+          <w:b/>
+        </w:rPr>
+        <w:t xml:space="preserve">Telas associadas </w:t>
+      </w:r>
+    </w:p>
+    <w:p>
+      <w:pPr>
+        <w:numPr>
+          <w:ilvl w:val="0"/>
+          <w:numId w:val="4"/>
+        </w:numPr>
+        <w:spacing w:after="149" w:line="266" w:lineRule="auto"/>
+        <w:ind w:hanging="360"/>
+      </w:pPr>
+      <w:r>
+        <w:t>Tela de Publicar notícias</w:t>
+      </w:r>
+    </w:p>
+    <w:p>
+      <w:pPr>
+        <w:spacing w:after="149" w:line="266" w:lineRule="auto"/>
+      </w:pPr>
+    </w:p>
+    <w:p>
+      <w:pPr>
+        <w:spacing w:after="161"/>
+        <w:ind w:left="-5"/>
+      </w:pPr>
+      <w:r>
+        <w:rPr>
+          <w:b/>
+        </w:rPr>
+        <w:t>UC007 (</w:t>
+      </w:r>
+      <w:r>
+        <w:rPr>
+          <w:b/>
+          <w:bCs/>
+        </w:rPr>
+        <w:t>Visualizar</w:t>
+      </w:r>
+      <w:r>
+        <w:rPr>
+          <w:b/>
+          <w:bCs/>
+        </w:rPr>
+        <w:t xml:space="preserve"> </w:t>
+      </w:r>
+      <w:r>
+        <w:rPr>
+          <w:b/>
+          <w:bCs/>
+        </w:rPr>
+        <w:t>Triagens</w:t>
+      </w:r>
+      <w:r>
+        <w:rPr>
+          <w:b/>
+        </w:rPr>
+        <w:t xml:space="preserve">) </w:t>
+      </w:r>
+    </w:p>
+    <w:p>
+      <w:r>
+        <w:rPr>
+          <w:b/>
+        </w:rPr>
+        <w:t xml:space="preserve">Descrição: </w:t>
+      </w:r>
+      <w:r>
+        <w:t>Funcionalidade onde o usuário médico irá consultar as informações enviadas pelos pacientes no sistema.</w:t>
+      </w:r>
+    </w:p>
+    <w:p>
+      <w:pPr>
+        <w:spacing w:after="2" w:line="400" w:lineRule="auto"/>
+        <w:ind w:left="-5" w:right="5746"/>
+      </w:pPr>
+      <w:r>
+        <w:rPr>
+          <w:b/>
+        </w:rPr>
+        <w:t xml:space="preserve">Ator primário: </w:t>
+      </w:r>
+      <w:r>
+        <w:t xml:space="preserve">Médico </w:t>
+      </w:r>
+      <w:r>
+        <w:rPr>
+          <w:b/>
+        </w:rPr>
+        <w:t xml:space="preserve">Ator. secundário: </w:t>
+      </w:r>
+      <w:r>
+        <w:t xml:space="preserve">Não há. </w:t>
+      </w:r>
+    </w:p>
+    <w:p>
+      <w:pPr>
+        <w:spacing w:after="193"/>
+        <w:ind w:left="-5"/>
+      </w:pPr>
+      <w:r>
+        <w:rPr>
+          <w:b/>
+        </w:rPr>
+        <w:t xml:space="preserve">Pré-condição:  </w:t>
+      </w:r>
+    </w:p>
+    <w:p>
+      <w:pPr>
+        <w:ind w:left="1055" w:hanging="360"/>
+      </w:pPr>
+      <w:r>
+        <w:t>1.</w:t>
+      </w:r>
+      <w:r>
+        <w:rPr>
+          <w:rFonts w:ascii="Arial" w:eastAsia="Arial" w:hAnsi="Arial" w:cs="Arial"/>
+        </w:rPr>
+        <w:t xml:space="preserve"> </w:t>
+      </w:r>
+      <w:r>
+        <w:t>O usuário terá que ser contratado da instituição para que possa utilizar o sistema e a funcionalidade.</w:t>
+      </w:r>
+    </w:p>
+    <w:p>
+      <w:pPr>
+        <w:spacing w:after="193"/>
+        <w:ind w:left="-5"/>
+      </w:pPr>
+      <w:r>
+        <w:rPr>
+          <w:b/>
+        </w:rPr>
+        <w:t xml:space="preserve">Fluxo Principal: </w:t>
+      </w:r>
+    </w:p>
+    <w:p>
+      <w:pPr>
+        <w:numPr>
+          <w:ilvl w:val="0"/>
+          <w:numId w:val="6"/>
+        </w:numPr>
+        <w:spacing w:after="26" w:line="267" w:lineRule="auto"/>
+        <w:ind w:hanging="360"/>
+      </w:pPr>
+      <w:r>
+        <w:t xml:space="preserve">Usuário médico contratado da instituição, irá acessar a página de </w:t>
+      </w:r>
+      <w:r>
+        <w:rPr>
+          <w:b/>
+          <w:bCs/>
+        </w:rPr>
+        <w:t>Triagens.</w:t>
+      </w:r>
+      <w:r>
+        <w:t xml:space="preserve"> </w:t>
+      </w:r>
+    </w:p>
+    <w:p>
+      <w:pPr>
+        <w:numPr>
+          <w:ilvl w:val="0"/>
+          <w:numId w:val="6"/>
+        </w:numPr>
+        <w:spacing w:after="26" w:line="267" w:lineRule="auto"/>
+        <w:ind w:hanging="360"/>
+      </w:pPr>
+      <w:r>
+        <w:t>Visualizar as demandas informadas pelos pacientes.</w:t>
+      </w:r>
+    </w:p>
+    <w:p>
+      <w:pPr>
+        <w:numPr>
+          <w:ilvl w:val="0"/>
+          <w:numId w:val="6"/>
+        </w:numPr>
+        <w:spacing w:after="26" w:line="267" w:lineRule="auto"/>
+        <w:ind w:hanging="360"/>
+      </w:pPr>
+      <w:r>
+        <w:t xml:space="preserve">Clicar em </w:t>
+      </w:r>
+      <w:r>
+        <w:rPr>
+          <w:b/>
+          <w:bCs/>
+        </w:rPr>
+        <w:t>atendido</w:t>
+      </w:r>
+      <w:r>
+        <w:t xml:space="preserve"> após a consulta ser realizada.</w:t>
+      </w:r>
+    </w:p>
+    <w:p>
+      <w:pPr>
+        <w:spacing w:after="26"/>
+      </w:pPr>
+    </w:p>
+    <w:p>
+      <w:pPr>
+        <w:spacing w:after="193"/>
+        <w:ind w:left="-5"/>
+      </w:pPr>
+      <w:r>
+        <w:rPr>
+          <w:b/>
+        </w:rPr>
+        <w:t xml:space="preserve">Pós-condições: </w:t>
+      </w:r>
+    </w:p>
+    <w:p>
+      <w:pPr>
+        <w:ind w:left="705"/>
+      </w:pPr>
+      <w:r>
+        <w:t>1.</w:t>
+      </w:r>
+      <w:r>
+        <w:rPr>
+          <w:rFonts w:ascii="Arial" w:eastAsia="Arial" w:hAnsi="Arial" w:cs="Arial"/>
+        </w:rPr>
+        <w:t xml:space="preserve"> </w:t>
+      </w:r>
+      <w:r>
+        <w:t xml:space="preserve">Paciente atendido com sucesso. </w:t>
+      </w:r>
+    </w:p>
+    <w:p>
+      <w:pPr>
+        <w:spacing w:after="193"/>
+        <w:ind w:left="-5"/>
+      </w:pPr>
+      <w:r>
+        <w:rPr>
+          <w:b/>
+        </w:rPr>
+        <w:t xml:space="preserve">Fluxos alternativos/exceções: </w:t>
+      </w:r>
+    </w:p>
+    <w:p>
+      <w:pPr>
+        <w:tabs>
+          <w:tab w:val="center" w:pos="3154"/>
+        </w:tabs>
+        <w:spacing w:after="206"/>
+      </w:pPr>
+      <w:r>
+        <w:t xml:space="preserve"> </w:t>
+      </w:r>
+      <w:r>
+        <w:tab/>
+        <w:t xml:space="preserve">EX01 – Médico acabar clicando acidentalmente no botão atendido.  </w:t>
+      </w:r>
+    </w:p>
+    <w:p>
+      <w:pPr>
+        <w:ind w:left="1781" w:hanging="360"/>
+      </w:pPr>
+      <w:r>
+        <w:t>1.</w:t>
+      </w:r>
+      <w:r>
+        <w:rPr>
+          <w:rFonts w:ascii="Arial" w:eastAsia="Arial" w:hAnsi="Arial" w:cs="Arial"/>
+        </w:rPr>
+        <w:t xml:space="preserve"> </w:t>
+      </w:r>
+      <w:r>
+        <w:t>Ao clicar no botão o</w:t>
+      </w:r>
+      <w:r>
+        <w:rPr>
+          <w:rFonts w:ascii="Arial" w:eastAsia="Arial" w:hAnsi="Arial" w:cs="Arial"/>
+        </w:rPr>
+        <w:t xml:space="preserve"> </w:t>
+      </w:r>
+      <w:r>
+        <w:t>Sistema apresentará uma mensagem de confirmação de atendimento.</w:t>
+      </w:r>
+    </w:p>
+    <w:p>
+      <w:pPr>
+        <w:spacing w:after="203"/>
+        <w:ind w:left="705"/>
+      </w:pPr>
+      <w:r>
+        <w:t xml:space="preserve">ALT01- Médico desiste do atendimento. </w:t>
+      </w:r>
+    </w:p>
+    <w:p>
+      <w:pPr>
+        <w:numPr>
+          <w:ilvl w:val="1"/>
+          <w:numId w:val="7"/>
+        </w:numPr>
+        <w:spacing w:after="45" w:line="267" w:lineRule="auto"/>
+        <w:ind w:hanging="360"/>
+      </w:pPr>
+      <w:r>
+        <w:t>Médico deve clicar em cancelar no “</w:t>
+      </w:r>
+      <w:proofErr w:type="spellStart"/>
+      <w:r>
+        <w:t>alert</w:t>
+      </w:r>
+      <w:proofErr w:type="spellEnd"/>
+      <w:r>
+        <w:t xml:space="preserve">” de confirmação de atendimento. </w:t>
+      </w:r>
+    </w:p>
+    <w:p>
+      <w:pPr>
+        <w:numPr>
+          <w:ilvl w:val="1"/>
+          <w:numId w:val="7"/>
+        </w:numPr>
+        <w:spacing w:after="149" w:line="267" w:lineRule="auto"/>
+        <w:ind w:hanging="360"/>
+      </w:pPr>
+      <w:r>
+        <w:t xml:space="preserve">Sistema volta para tela de triagens. </w:t>
+      </w:r>
+    </w:p>
+    <w:p>
+      <w:pPr>
+        <w:spacing w:after="223"/>
+        <w:ind w:left="-5"/>
+      </w:pPr>
+      <w:r>
+        <w:rPr>
+          <w:b/>
+        </w:rPr>
+        <w:t xml:space="preserve">Regra de negócio associadas </w:t>
+      </w:r>
+    </w:p>
+    <w:p>
+      <w:pPr>
+        <w:numPr>
+          <w:ilvl w:val="0"/>
+          <w:numId w:val="4"/>
+        </w:numPr>
+        <w:spacing w:after="149" w:line="267" w:lineRule="auto"/>
+        <w:ind w:hanging="360"/>
+      </w:pPr>
+      <w:r>
+        <w:t xml:space="preserve">Médicos que não forem cadastrados no sistema e/ou trabalhar na instituição, não será permitido o acesso a funcionalidade. </w:t>
+      </w:r>
+    </w:p>
+    <w:p>
+      <w:pPr>
+        <w:spacing w:after="225"/>
+        <w:ind w:left="-5"/>
+      </w:pPr>
+      <w:r>
+        <w:rPr>
+          <w:b/>
+        </w:rPr>
+        <w:t xml:space="preserve">Requisitos Funcionais e não funcionais </w:t>
+      </w:r>
+    </w:p>
+    <w:p>
+      <w:pPr>
+        <w:numPr>
+          <w:ilvl w:val="0"/>
+          <w:numId w:val="4"/>
+        </w:numPr>
+        <w:spacing w:after="151"/>
+        <w:ind w:hanging="360"/>
+      </w:pPr>
+      <w:r>
+        <w:rPr>
+          <w:b/>
+          <w:bCs/>
+        </w:rPr>
+        <w:t>Funcionais</w:t>
+      </w:r>
+      <w:r>
+        <w:t xml:space="preserve">: </w:t>
+      </w:r>
+      <w:r>
+        <w:t>confiabilidade, segurança, disponibilidade</w:t>
+      </w:r>
+      <w:r>
+        <w:rPr>
+          <w:rFonts w:ascii="Helvetica" w:hAnsi="Helvetica" w:cs="Helvetica"/>
+          <w:shd w:val="clear" w:color="auto" w:fill="FFFFFF"/>
+        </w:rPr>
+        <w:t>.</w:t>
+      </w:r>
+    </w:p>
+    <w:p>
+      <w:pPr>
+        <w:numPr>
+          <w:ilvl w:val="0"/>
+          <w:numId w:val="4"/>
+        </w:numPr>
+        <w:spacing w:after="151"/>
+        <w:ind w:hanging="360"/>
+      </w:pPr>
+      <w:r>
+        <w:rPr>
+          <w:b/>
+          <w:bCs/>
+        </w:rPr>
+        <w:t>Não funcionais</w:t>
+      </w:r>
+      <w:r>
+        <w:t>:</w:t>
+      </w:r>
+      <w:r>
+        <w:rPr>
+          <w:rFonts w:ascii="Helvetica" w:hAnsi="Helvetica" w:cs="Helvetica"/>
+          <w:shd w:val="clear" w:color="auto" w:fill="FFFFFF"/>
+        </w:rPr>
+        <w:t xml:space="preserve"> </w:t>
+      </w:r>
+      <w:r>
+        <w:t>verificação de dados pessoais</w:t>
+      </w:r>
+      <w:r>
+        <w:rPr>
+          <w:rFonts w:ascii="Helvetica" w:hAnsi="Helvetica" w:cs="Helvetica"/>
+          <w:shd w:val="clear" w:color="auto" w:fill="FFFFFF"/>
+        </w:rPr>
+        <w:t>.</w:t>
+      </w:r>
+    </w:p>
+    <w:p>
+      <w:pPr>
+        <w:spacing w:after="223"/>
+        <w:ind w:left="-5"/>
+      </w:pPr>
+      <w:r>
+        <w:rPr>
+          <w:b/>
+        </w:rPr>
+        <w:t xml:space="preserve">Telas associadas </w:t>
+      </w:r>
+    </w:p>
+    <w:p>
+      <w:pPr>
+        <w:numPr>
+          <w:ilvl w:val="0"/>
+          <w:numId w:val="4"/>
+        </w:numPr>
+        <w:spacing w:after="149" w:line="267" w:lineRule="auto"/>
+        <w:ind w:hanging="360"/>
+      </w:pPr>
+      <w:r>
+        <w:t xml:space="preserve">Tela de Feed de Triagens. </w:t>
+      </w:r>
+    </w:p>
+    <w:p>
+      <w:pPr>
+        <w:spacing w:after="149" w:line="267" w:lineRule="auto"/>
+      </w:pPr>
+    </w:p>
+    <w:p>
+      <w:pPr>
+        <w:spacing w:after="161" w:line="256" w:lineRule="auto"/>
+        <w:ind w:left="-5"/>
+      </w:pPr>
+      <w:r>
+        <w:rPr>
+          <w:b/>
+        </w:rPr>
+        <w:t>UC008 (</w:t>
+      </w:r>
+      <w:r>
+        <w:rPr>
+          <w:b/>
+          <w:bCs/>
+        </w:rPr>
+        <w:t>Visualizar Tela de Atividades</w:t>
+      </w:r>
+      <w:r>
+        <w:rPr>
+          <w:b/>
+        </w:rPr>
+        <w:t xml:space="preserve">) </w:t>
+      </w:r>
+    </w:p>
+    <w:p>
+      <w:r>
+        <w:rPr>
+          <w:b/>
+        </w:rPr>
+        <w:t xml:space="preserve">Descrição: </w:t>
+      </w:r>
+      <w:r>
+        <w:t>Funcionalidade onde o usuário médico irá visualizar informações criadas como uma agenda no próprio perfil no sistema.</w:t>
+      </w:r>
+    </w:p>
+    <w:p>
+      <w:pPr>
+        <w:spacing w:after="2" w:line="398" w:lineRule="auto"/>
+        <w:ind w:left="-5" w:right="5746"/>
+      </w:pPr>
+      <w:r>
+        <w:rPr>
+          <w:b/>
+        </w:rPr>
+        <w:t xml:space="preserve">Ator primário: </w:t>
+      </w:r>
+      <w:r>
+        <w:t xml:space="preserve">Médico </w:t>
+      </w:r>
+      <w:r>
+        <w:rPr>
+          <w:b/>
+        </w:rPr>
+        <w:t xml:space="preserve">Ator. secundário: </w:t>
+      </w:r>
+      <w:r>
+        <w:t xml:space="preserve">Não há. </w:t>
+      </w:r>
+    </w:p>
+    <w:p>
+      <w:pPr>
+        <w:spacing w:after="193" w:line="256" w:lineRule="auto"/>
+        <w:ind w:left="-5"/>
+      </w:pPr>
+      <w:r>
+        <w:rPr>
+          <w:b/>
+        </w:rPr>
+        <w:lastRenderedPageBreak/>
+        <w:t xml:space="preserve">Pré-condição:  </w:t>
+      </w:r>
+    </w:p>
+    <w:p>
+      <w:pPr>
+        <w:ind w:left="1055" w:hanging="360"/>
+      </w:pPr>
+      <w:r>
+        <w:t>1.</w:t>
+      </w:r>
+      <w:r>
+        <w:rPr>
+          <w:rFonts w:ascii="Arial" w:eastAsia="Arial" w:hAnsi="Arial" w:cs="Arial"/>
+        </w:rPr>
+        <w:t xml:space="preserve"> </w:t>
+      </w:r>
+      <w:r>
+        <w:t>O usuário terá que ser contratado da instituição para que possa utilizar o sistema e a funcionalidade.</w:t>
+      </w:r>
+    </w:p>
+    <w:p>
+      <w:pPr>
+        <w:spacing w:after="193" w:line="256" w:lineRule="auto"/>
+        <w:ind w:left="-5"/>
+      </w:pPr>
+      <w:r>
+        <w:rPr>
+          <w:b/>
+        </w:rPr>
+        <w:t xml:space="preserve">Fluxo Principal: </w:t>
+      </w:r>
+    </w:p>
+    <w:p>
+      <w:pPr>
+        <w:numPr>
+          <w:ilvl w:val="0"/>
+          <w:numId w:val="2"/>
+        </w:numPr>
+        <w:spacing w:after="26" w:line="266" w:lineRule="auto"/>
+        <w:ind w:hanging="360"/>
+      </w:pPr>
+      <w:r>
+        <w:t>Usuário médico contratado da instituição, irá acessar Perfil</w:t>
+      </w:r>
+      <w:r>
+        <w:rPr>
+          <w:b/>
+          <w:bCs/>
+        </w:rPr>
+        <w:t>.</w:t>
+      </w:r>
+      <w:r>
+        <w:t xml:space="preserve"> </w:t>
+      </w:r>
+    </w:p>
+    <w:p>
+      <w:pPr>
+        <w:numPr>
+          <w:ilvl w:val="0"/>
+          <w:numId w:val="2"/>
+        </w:numPr>
+        <w:spacing w:after="26" w:line="266" w:lineRule="auto"/>
+        <w:ind w:hanging="360"/>
+      </w:pPr>
+      <w:r>
+        <w:t>Logo após irá visualizar as próprias atividades no seu Perfil.</w:t>
+      </w:r>
+    </w:p>
+    <w:p>
+      <w:pPr>
+        <w:spacing w:after="26"/>
+        <w:ind w:left="1055"/>
+      </w:pPr>
+    </w:p>
+    <w:p>
+      <w:pPr>
+        <w:spacing w:after="193" w:line="256" w:lineRule="auto"/>
+        <w:ind w:left="-5"/>
+      </w:pPr>
+      <w:r>
+        <w:rPr>
+          <w:b/>
+        </w:rPr>
+        <w:t xml:space="preserve">Pós-condições: </w:t>
+      </w:r>
+    </w:p>
+    <w:p>
+      <w:pPr>
+        <w:ind w:left="705"/>
+      </w:pPr>
+      <w:r>
+        <w:t>1.</w:t>
+      </w:r>
+      <w:r>
+        <w:rPr>
+          <w:rFonts w:ascii="Arial" w:eastAsia="Arial" w:hAnsi="Arial" w:cs="Arial"/>
+        </w:rPr>
+        <w:t xml:space="preserve"> </w:t>
+      </w:r>
+      <w:r>
+        <w:t xml:space="preserve">Não há. </w:t>
+      </w:r>
+    </w:p>
+    <w:p>
+      <w:pPr>
+        <w:spacing w:after="193" w:line="256" w:lineRule="auto"/>
+        <w:ind w:left="-5"/>
+      </w:pPr>
+      <w:r>
+        <w:rPr>
+          <w:b/>
+        </w:rPr>
+        <w:t xml:space="preserve">Fluxos alternativos/exceções: </w:t>
+      </w:r>
+    </w:p>
+    <w:p>
+      <w:pPr>
+        <w:tabs>
+          <w:tab w:val="center" w:pos="3154"/>
+        </w:tabs>
+        <w:spacing w:after="206"/>
+      </w:pPr>
+      <w:r>
+        <w:t xml:space="preserve"> EX01.  Não há.  </w:t>
+      </w:r>
+    </w:p>
+    <w:p>
+      <w:pPr>
+        <w:spacing w:after="223" w:line="256" w:lineRule="auto"/>
+      </w:pPr>
+      <w:r>
+        <w:rPr>
+          <w:b/>
+        </w:rPr>
+        <w:t>Regra de negócio associadas (</w:t>
+      </w:r>
+      <w:r>
+        <w:rPr>
+          <w:bCs/>
+        </w:rPr>
+        <w:t>RN007 – RN001</w:t>
+      </w:r>
+      <w:r>
+        <w:rPr>
+          <w:b/>
+        </w:rPr>
+        <w:t xml:space="preserve">) </w:t>
+      </w:r>
+    </w:p>
+    <w:p>
+      <w:pPr>
+        <w:numPr>
+          <w:ilvl w:val="0"/>
+          <w:numId w:val="4"/>
+        </w:numPr>
+        <w:spacing w:after="149" w:line="266" w:lineRule="auto"/>
+        <w:ind w:hanging="360"/>
+      </w:pPr>
+      <w:r>
+        <w:t xml:space="preserve">Médicos que não forem cadastrados no sistema e/ou trabalhar na instituição, não será permitido o acesso a funcionalidade. </w:t>
+      </w:r>
+    </w:p>
+    <w:p>
+      <w:pPr>
+        <w:spacing w:after="225" w:line="256" w:lineRule="auto"/>
+        <w:ind w:left="-5"/>
+      </w:pPr>
+      <w:r>
+        <w:rPr>
+          <w:b/>
+        </w:rPr>
+        <w:t xml:space="preserve">Requisitos Funcionais e não funcionais </w:t>
+      </w:r>
+    </w:p>
+    <w:p>
+      <w:pPr>
+        <w:numPr>
+          <w:ilvl w:val="0"/>
+          <w:numId w:val="4"/>
+        </w:numPr>
+        <w:spacing w:after="151" w:line="256" w:lineRule="auto"/>
+        <w:ind w:hanging="360"/>
+      </w:pPr>
+      <w:r>
+        <w:rPr>
+          <w:b/>
+          <w:bCs/>
+        </w:rPr>
+        <w:t>Funcionais</w:t>
+      </w:r>
+      <w:r>
+        <w:t>: visualização de dados</w:t>
+      </w:r>
+      <w:r>
+        <w:rPr>
+          <w:rFonts w:ascii="Helvetica" w:hAnsi="Helvetica" w:cs="Helvetica"/>
+          <w:shd w:val="clear" w:color="auto" w:fill="FFFFFF"/>
+        </w:rPr>
+        <w:t>.</w:t>
+      </w:r>
+    </w:p>
+    <w:p>
+      <w:pPr>
+        <w:numPr>
+          <w:ilvl w:val="0"/>
+          <w:numId w:val="4"/>
+        </w:numPr>
+        <w:spacing w:after="151" w:line="256" w:lineRule="auto"/>
+        <w:ind w:hanging="360"/>
+      </w:pPr>
+      <w:r>
+        <w:rPr>
+          <w:b/>
+          <w:bCs/>
+        </w:rPr>
+        <w:t>Não funcionais</w:t>
+      </w:r>
+      <w:r>
+        <w:t>:</w:t>
+      </w:r>
+      <w:r>
+        <w:rPr>
+          <w:rFonts w:ascii="Helvetica" w:hAnsi="Helvetica" w:cs="Helvetica"/>
+          <w:shd w:val="clear" w:color="auto" w:fill="FFFFFF"/>
+        </w:rPr>
+        <w:t xml:space="preserve"> </w:t>
+      </w:r>
+      <w:r>
+        <w:t>usabilidade</w:t>
+      </w:r>
+      <w:r>
+        <w:rPr>
+          <w:rFonts w:ascii="Helvetica" w:hAnsi="Helvetica" w:cs="Helvetica"/>
+          <w:shd w:val="clear" w:color="auto" w:fill="FFFFFF"/>
+        </w:rPr>
+        <w:t>.</w:t>
+      </w:r>
+    </w:p>
+    <w:p>
+      <w:pPr>
+        <w:spacing w:after="223" w:line="256" w:lineRule="auto"/>
+        <w:ind w:left="-5"/>
+      </w:pPr>
+      <w:r>
+        <w:rPr>
+          <w:b/>
+        </w:rPr>
+        <w:t xml:space="preserve">Telas associadas </w:t>
+      </w:r>
+    </w:p>
+    <w:p>
+      <w:pPr>
+        <w:numPr>
+          <w:ilvl w:val="0"/>
+          <w:numId w:val="4"/>
+        </w:numPr>
+        <w:spacing w:after="149" w:line="266" w:lineRule="auto"/>
+        <w:ind w:hanging="360"/>
+      </w:pPr>
+      <w:r>
+        <w:t xml:space="preserve">Tela de Tela de Atividades </w:t>
+      </w:r>
+    </w:p>
+    <w:p>
+      <w:pPr>
+        <w:spacing w:after="161"/>
+      </w:pPr>
+      <w:r>
+        <w:rPr>
+          <w:b/>
+        </w:rPr>
+        <w:t xml:space="preserve">UC009 (Atividade - Alterar e Remover) </w:t>
+      </w:r>
+    </w:p>
+    <w:p>
+      <w:r>
+        <w:rPr>
+          <w:b/>
+        </w:rPr>
+        <w:t xml:space="preserve">Descrição: </w:t>
+      </w:r>
+      <w:r>
+        <w:t>Funcionalidade onde o usuário médico da instituição, irá poder alterar/remover as atividades cadastradas no sistema.</w:t>
+      </w:r>
+    </w:p>
+    <w:p>
+      <w:pPr>
+        <w:spacing w:after="2" w:line="400" w:lineRule="auto"/>
+        <w:ind w:left="-5" w:right="5746"/>
+      </w:pPr>
+      <w:r>
+        <w:rPr>
+          <w:b/>
+        </w:rPr>
+        <w:t xml:space="preserve">Ator primário: </w:t>
+      </w:r>
+      <w:r>
+        <w:t xml:space="preserve">Médico </w:t>
+      </w:r>
+      <w:r>
+        <w:rPr>
+          <w:b/>
+        </w:rPr>
+        <w:t xml:space="preserve">Ator. secundário: </w:t>
+      </w:r>
+      <w:r>
+        <w:t>Não há.</w:t>
+      </w:r>
+    </w:p>
+    <w:p>
+      <w:pPr>
+        <w:spacing w:after="193"/>
+        <w:ind w:left="-5"/>
+      </w:pPr>
+      <w:r>
+        <w:rPr>
+          <w:b/>
+        </w:rPr>
+        <w:t xml:space="preserve">Pré-condição:  </w:t>
+      </w:r>
+    </w:p>
+    <w:p>
+      <w:pPr>
+        <w:ind w:left="1055" w:hanging="360"/>
+      </w:pPr>
+      <w:r>
+        <w:t>1.</w:t>
+      </w:r>
+      <w:r>
+        <w:rPr>
+          <w:rFonts w:ascii="Arial" w:eastAsia="Arial" w:hAnsi="Arial" w:cs="Arial"/>
+        </w:rPr>
+        <w:t xml:space="preserve"> </w:t>
+      </w:r>
+      <w:r>
+        <w:t xml:space="preserve">O usuário terá que ser contratado da instituição para que possa utilizar o sistema. </w:t>
+      </w:r>
+    </w:p>
+    <w:p>
+      <w:pPr>
+        <w:spacing w:after="193"/>
+        <w:ind w:left="-5"/>
+        <w:rPr>
+          <w:b/>
+        </w:rPr>
+      </w:pPr>
+      <w:r>
+        <w:rPr>
+          <w:b/>
+        </w:rPr>
+        <w:t xml:space="preserve">Fluxo Principal: </w:t>
+      </w:r>
+    </w:p>
+    <w:p>
+      <w:pPr>
+        <w:spacing w:after="193"/>
+        <w:ind w:left="-5"/>
+        <w:rPr>
+          <w:b/>
+          <w:u w:val="single"/>
+        </w:rPr>
+      </w:pPr>
+      <w:r>
+        <w:rPr>
+          <w:b/>
+        </w:rPr>
+        <w:tab/>
+      </w:r>
+      <w:r>
+        <w:rPr>
+          <w:b/>
+        </w:rPr>
+        <w:tab/>
+      </w:r>
+      <w:r>
+        <w:rPr>
+          <w:b/>
+        </w:rPr>
+        <w:tab/>
+      </w:r>
+      <w:r>
+        <w:rPr>
+          <w:b/>
+          <w:u w:val="single"/>
+        </w:rPr>
+        <w:t>Alterar</w:t>
+      </w:r>
+    </w:p>
+    <w:p>
+      <w:pPr>
+        <w:numPr>
+          <w:ilvl w:val="0"/>
+          <w:numId w:val="6"/>
+        </w:numPr>
+        <w:spacing w:after="23" w:line="267" w:lineRule="auto"/>
+        <w:ind w:hanging="360"/>
+      </w:pPr>
+      <w:r>
+        <w:t xml:space="preserve">Acessar a página de </w:t>
+      </w:r>
+      <w:r>
+        <w:rPr>
+          <w:b/>
+          <w:bCs/>
+        </w:rPr>
+        <w:t>Minhas Atividades</w:t>
+      </w:r>
+      <w:r>
+        <w:t>.</w:t>
+      </w:r>
+    </w:p>
+    <w:p>
+      <w:pPr>
+        <w:numPr>
+          <w:ilvl w:val="0"/>
+          <w:numId w:val="6"/>
+        </w:numPr>
+        <w:spacing w:after="26" w:line="267" w:lineRule="auto"/>
+        <w:ind w:hanging="360"/>
+      </w:pPr>
+      <w:r>
+        <w:t xml:space="preserve">Realizar uma busca de uma determinada atividade cadastrada no campo </w:t>
+      </w:r>
+      <w:r>
+        <w:rPr>
+          <w:b/>
+          <w:bCs/>
+        </w:rPr>
+        <w:t>buscar</w:t>
+      </w:r>
+      <w:r>
+        <w:t xml:space="preserve">. </w:t>
+      </w:r>
+    </w:p>
+    <w:p>
+      <w:pPr>
+        <w:numPr>
+          <w:ilvl w:val="0"/>
+          <w:numId w:val="6"/>
+        </w:numPr>
+        <w:spacing w:after="26" w:line="267" w:lineRule="auto"/>
+        <w:ind w:hanging="360"/>
+      </w:pPr>
+      <w:r>
+        <w:t xml:space="preserve">Logo após irá clicar no botão </w:t>
+      </w:r>
+      <w:r>
+        <w:rPr>
+          <w:b/>
+          <w:bCs/>
+        </w:rPr>
+        <w:t>Alterar.</w:t>
+      </w:r>
+      <w:r>
+        <w:t xml:space="preserve"> </w:t>
+      </w:r>
+    </w:p>
+    <w:p>
+      <w:pPr>
+        <w:numPr>
+          <w:ilvl w:val="0"/>
+          <w:numId w:val="6"/>
+        </w:numPr>
+        <w:spacing w:after="26" w:line="267" w:lineRule="auto"/>
+        <w:ind w:hanging="360"/>
+      </w:pPr>
+      <w:r>
+        <w:t xml:space="preserve">E seguida o sistema irá redirecionar o usuário para a página de </w:t>
+      </w:r>
+      <w:r>
+        <w:rPr>
+          <w:b/>
+          <w:bCs/>
+        </w:rPr>
+        <w:t>Alterar atividade</w:t>
+      </w:r>
+      <w:r>
+        <w:t>.</w:t>
+      </w:r>
+    </w:p>
+    <w:p>
+      <w:pPr>
+        <w:numPr>
+          <w:ilvl w:val="0"/>
+          <w:numId w:val="6"/>
+        </w:numPr>
+        <w:spacing w:after="26" w:line="267" w:lineRule="auto"/>
+        <w:ind w:hanging="360"/>
+      </w:pPr>
+      <w:r>
+        <w:t xml:space="preserve">O usuário irá realizar as alterações e clicar em </w:t>
+      </w:r>
+      <w:r>
+        <w:rPr>
+          <w:b/>
+          <w:bCs/>
+        </w:rPr>
+        <w:t>Salvar</w:t>
+      </w:r>
+      <w:r>
+        <w:t>.</w:t>
+      </w:r>
+    </w:p>
+    <w:p>
+      <w:pPr>
+        <w:numPr>
+          <w:ilvl w:val="0"/>
+          <w:numId w:val="6"/>
+        </w:numPr>
+        <w:spacing w:after="26" w:line="267" w:lineRule="auto"/>
+        <w:ind w:hanging="360"/>
+      </w:pPr>
+      <w:r>
+        <w:t xml:space="preserve"> Assim a atividade será alterada com sucesso.</w:t>
+      </w:r>
+    </w:p>
+    <w:p>
+      <w:pPr>
+        <w:spacing w:after="26"/>
+        <w:ind w:left="705"/>
+      </w:pPr>
+    </w:p>
+    <w:p>
+      <w:pPr>
+        <w:spacing w:after="26"/>
+        <w:ind w:left="705"/>
+        <w:rPr>
+          <w:b/>
+          <w:bCs/>
+          <w:u w:val="single"/>
+        </w:rPr>
+      </w:pPr>
+      <w:r>
+        <w:rPr>
+          <w:b/>
+          <w:bCs/>
+          <w:u w:val="single"/>
+        </w:rPr>
+        <w:t>Remover</w:t>
+      </w:r>
+    </w:p>
+    <w:p>
+      <w:pPr>
+        <w:spacing w:after="26"/>
+        <w:ind w:left="705"/>
+        <w:rPr>
+          <w:b/>
+          <w:bCs/>
+          <w:u w:val="single"/>
+        </w:rPr>
+      </w:pPr>
+    </w:p>
+    <w:p>
+      <w:pPr>
+        <w:numPr>
+          <w:ilvl w:val="0"/>
+          <w:numId w:val="6"/>
+        </w:numPr>
+        <w:spacing w:after="23" w:line="267" w:lineRule="auto"/>
+        <w:ind w:hanging="360"/>
+      </w:pPr>
+      <w:r>
+        <w:t xml:space="preserve">Acessar a página de </w:t>
+      </w:r>
+      <w:r>
+        <w:rPr>
+          <w:b/>
+          <w:bCs/>
+        </w:rPr>
+        <w:t>Minhas Atividades</w:t>
+      </w:r>
+      <w:r>
+        <w:t>.</w:t>
+      </w:r>
+    </w:p>
+    <w:p>
+      <w:pPr>
+        <w:numPr>
+          <w:ilvl w:val="0"/>
+          <w:numId w:val="6"/>
+        </w:numPr>
+        <w:spacing w:after="26" w:line="267" w:lineRule="auto"/>
+        <w:ind w:hanging="360"/>
+      </w:pPr>
+      <w:r>
+        <w:t xml:space="preserve">Realizar uma busca de uma determinada atividade cadastrada no campo </w:t>
+      </w:r>
+      <w:r>
+        <w:rPr>
+          <w:b/>
+          <w:bCs/>
+        </w:rPr>
+        <w:t>buscar</w:t>
+      </w:r>
+      <w:r>
+        <w:t xml:space="preserve">. </w:t>
+      </w:r>
+    </w:p>
+    <w:p>
+      <w:pPr>
+        <w:numPr>
+          <w:ilvl w:val="0"/>
+          <w:numId w:val="6"/>
+        </w:numPr>
+        <w:spacing w:after="26" w:line="267" w:lineRule="auto"/>
+        <w:ind w:hanging="360"/>
+      </w:pPr>
+      <w:r>
+        <w:t xml:space="preserve">Logo após irá clicar no botão </w:t>
+      </w:r>
+      <w:r>
+        <w:rPr>
+          <w:b/>
+          <w:bCs/>
+        </w:rPr>
+        <w:t>Remover.</w:t>
+      </w:r>
+      <w:r>
+        <w:t xml:space="preserve"> </w:t>
+      </w:r>
+    </w:p>
+    <w:p>
+      <w:pPr>
+        <w:numPr>
+          <w:ilvl w:val="0"/>
+          <w:numId w:val="6"/>
+        </w:numPr>
+        <w:spacing w:after="26" w:line="267" w:lineRule="auto"/>
+        <w:ind w:hanging="360"/>
+      </w:pPr>
+      <w:r>
+        <w:lastRenderedPageBreak/>
+        <w:t xml:space="preserve">E seguida o sistema irá redirecionar o usuário para a página de </w:t>
+      </w:r>
+      <w:r>
+        <w:rPr>
+          <w:b/>
+          <w:bCs/>
+        </w:rPr>
+        <w:t>Remover</w:t>
+      </w:r>
+      <w:r>
+        <w:rPr>
+          <w:b/>
+          <w:bCs/>
+        </w:rPr>
+        <w:t xml:space="preserve"> atividade</w:t>
+      </w:r>
+      <w:r>
+        <w:t>.</w:t>
+      </w:r>
+    </w:p>
+    <w:p>
+      <w:pPr>
+        <w:numPr>
+          <w:ilvl w:val="0"/>
+          <w:numId w:val="6"/>
+        </w:numPr>
+        <w:spacing w:after="26" w:line="267" w:lineRule="auto"/>
+        <w:ind w:hanging="360"/>
+      </w:pPr>
+      <w:r>
+        <w:t xml:space="preserve">O usuário irá verificar a atividade que será removida e clicar em </w:t>
+      </w:r>
+      <w:r>
+        <w:rPr>
+          <w:b/>
+          <w:bCs/>
+        </w:rPr>
+        <w:t>Remover</w:t>
+      </w:r>
+      <w:r>
+        <w:t>.</w:t>
+      </w:r>
+    </w:p>
+    <w:p>
+      <w:pPr>
+        <w:numPr>
+          <w:ilvl w:val="0"/>
+          <w:numId w:val="6"/>
+        </w:numPr>
+        <w:spacing w:after="26" w:line="267" w:lineRule="auto"/>
+        <w:ind w:hanging="360"/>
+      </w:pPr>
+      <w:r>
+        <w:t xml:space="preserve"> Assim a atividade será removida com sucesso.</w:t>
+      </w:r>
+    </w:p>
+    <w:p>
+      <w:pPr>
+        <w:spacing w:after="193"/>
+        <w:rPr>
+          <w:b/>
+        </w:rPr>
+      </w:pPr>
+    </w:p>
+    <w:p>
+      <w:pPr>
+        <w:spacing w:after="193"/>
+        <w:ind w:left="-5"/>
+      </w:pPr>
+      <w:r>
+        <w:rPr>
+          <w:b/>
+        </w:rPr>
+        <w:t xml:space="preserve">Pós-condições: </w:t>
+      </w:r>
+    </w:p>
+    <w:p>
+      <w:pPr>
+        <w:ind w:left="705"/>
+      </w:pPr>
+      <w:r>
+        <w:t>1.</w:t>
+      </w:r>
+      <w:r>
+        <w:rPr>
+          <w:rFonts w:ascii="Arial" w:eastAsia="Arial" w:hAnsi="Arial" w:cs="Arial"/>
+        </w:rPr>
+        <w:t xml:space="preserve"> </w:t>
+      </w:r>
+      <w:r>
+        <w:t xml:space="preserve">Alteração/Remoção realizado com sucesso. </w:t>
+      </w:r>
+    </w:p>
+    <w:p>
+      <w:pPr>
+        <w:spacing w:after="193"/>
+        <w:ind w:left="-5"/>
+        <w:rPr>
+          <w:b/>
+        </w:rPr>
+      </w:pPr>
+      <w:r>
+        <w:rPr>
+          <w:b/>
+        </w:rPr>
+        <w:t xml:space="preserve">Fluxos alternativos/exceções: </w:t>
+      </w:r>
+    </w:p>
+    <w:p>
+      <w:pPr>
+        <w:spacing w:after="193"/>
+        <w:ind w:left="-5"/>
+        <w:rPr>
+          <w:b/>
+          <w:u w:val="single"/>
+        </w:rPr>
+      </w:pPr>
+      <w:r>
+        <w:rPr>
+          <w:b/>
+        </w:rPr>
+        <w:tab/>
+      </w:r>
+      <w:r>
+        <w:rPr>
+          <w:b/>
+        </w:rPr>
+        <w:tab/>
+      </w:r>
+      <w:r>
+        <w:rPr>
+          <w:b/>
+        </w:rPr>
+        <w:tab/>
+      </w:r>
+      <w:r>
+        <w:rPr>
+          <w:b/>
+          <w:u w:val="single"/>
+        </w:rPr>
+        <w:t>Alterar</w:t>
+      </w:r>
+    </w:p>
+    <w:p>
+      <w:pPr>
+        <w:tabs>
+          <w:tab w:val="center" w:pos="3154"/>
+        </w:tabs>
+        <w:spacing w:after="206"/>
+      </w:pPr>
+      <w:r>
+        <w:t xml:space="preserve"> </w:t>
+      </w:r>
+      <w:r>
+        <w:tab/>
+        <w:t xml:space="preserve">EX01 – Médico não preenche os campos obrigatórios.  </w:t>
+      </w:r>
+    </w:p>
+    <w:p>
+      <w:pPr>
+        <w:ind w:left="1781" w:hanging="360"/>
+      </w:pPr>
+      <w:r>
+        <w:t>1.</w:t>
+      </w:r>
+      <w:r>
+        <w:rPr>
+          <w:rFonts w:ascii="Arial" w:eastAsia="Arial" w:hAnsi="Arial" w:cs="Arial"/>
+        </w:rPr>
+        <w:t xml:space="preserve"> </w:t>
+      </w:r>
+      <w:r>
+        <w:t>Sistema representa a página de alteração com os campos que devem ser preenchidos obrigatoriamente.</w:t>
+      </w:r>
+    </w:p>
+    <w:p>
+      <w:pPr>
+        <w:spacing w:after="203"/>
+        <w:ind w:left="705"/>
+      </w:pPr>
+      <w:r>
+        <w:t xml:space="preserve">ALT01- Usuário médico desiste da alteração. </w:t>
+      </w:r>
+    </w:p>
+    <w:p>
+      <w:pPr>
+        <w:numPr>
+          <w:ilvl w:val="1"/>
+          <w:numId w:val="7"/>
+        </w:numPr>
+        <w:spacing w:after="45" w:line="267" w:lineRule="auto"/>
+        <w:ind w:hanging="360"/>
+      </w:pPr>
+      <w:r>
+        <w:t xml:space="preserve">Médico deve clicar em cancelar. </w:t>
+      </w:r>
+    </w:p>
+    <w:p>
+      <w:pPr>
+        <w:spacing w:after="193"/>
+        <w:ind w:left="-5"/>
+        <w:rPr>
+          <w:b/>
+          <w:u w:val="single"/>
+        </w:rPr>
+      </w:pPr>
+      <w:r>
+        <w:rPr>
+          <w:b/>
+        </w:rPr>
+        <w:tab/>
+      </w:r>
+      <w:r>
+        <w:rPr>
+          <w:b/>
+        </w:rPr>
+        <w:tab/>
+      </w:r>
+      <w:r>
+        <w:rPr>
+          <w:b/>
+        </w:rPr>
+        <w:tab/>
+      </w:r>
+      <w:r>
+        <w:rPr>
+          <w:b/>
+          <w:u w:val="single"/>
+        </w:rPr>
+        <w:t>Remover</w:t>
+      </w:r>
+    </w:p>
+    <w:p>
+      <w:pPr>
+        <w:tabs>
+          <w:tab w:val="center" w:pos="3154"/>
+        </w:tabs>
+        <w:spacing w:after="206"/>
+      </w:pPr>
+      <w:r>
+        <w:t xml:space="preserve"> </w:t>
+      </w:r>
+      <w:r>
+        <w:tab/>
+        <w:t xml:space="preserve">EX01 – Médico acabar clicando acidentalmente no botão Remover.  </w:t>
+      </w:r>
+    </w:p>
+    <w:p>
+      <w:pPr>
+        <w:ind w:left="1781" w:hanging="360"/>
+      </w:pPr>
+      <w:r>
+        <w:t>1.</w:t>
+      </w:r>
+      <w:r>
+        <w:rPr>
+          <w:rFonts w:ascii="Arial" w:eastAsia="Arial" w:hAnsi="Arial" w:cs="Arial"/>
+        </w:rPr>
+        <w:t xml:space="preserve"> </w:t>
+      </w:r>
+      <w:r>
+        <w:t>De qualquer forma o usuário será redirecionado para a página de confirmação de remoção.</w:t>
+      </w:r>
+    </w:p>
+    <w:p>
+      <w:pPr>
+        <w:spacing w:after="203"/>
+        <w:ind w:left="705"/>
+      </w:pPr>
+      <w:r>
+        <w:t xml:space="preserve">ALT01- Usuário médico desiste da remoção. </w:t>
+      </w:r>
+    </w:p>
+    <w:p>
+      <w:pPr>
+        <w:numPr>
+          <w:ilvl w:val="1"/>
+          <w:numId w:val="7"/>
+        </w:numPr>
+        <w:spacing w:after="45" w:line="267" w:lineRule="auto"/>
+        <w:ind w:hanging="360"/>
+      </w:pPr>
+      <w:r>
+        <w:t xml:space="preserve">Médico deve clicar em cancelar. </w:t>
+      </w:r>
+    </w:p>
+    <w:p>
+      <w:pPr>
+        <w:spacing w:after="45"/>
+      </w:pPr>
+    </w:p>
+    <w:p>
+      <w:pPr>
+        <w:spacing w:after="223"/>
+        <w:ind w:left="-5"/>
+      </w:pPr>
+      <w:r>
+        <w:rPr>
+          <w:b/>
+        </w:rPr>
+        <w:t>Regra de negócio associadas (</w:t>
+      </w:r>
+      <w:r>
+        <w:rPr>
+          <w:bCs/>
+        </w:rPr>
+        <w:t>RN001</w:t>
+      </w:r>
+      <w:r>
+        <w:rPr>
+          <w:b/>
+        </w:rPr>
+        <w:t>)</w:t>
+      </w:r>
+    </w:p>
+    <w:p>
+      <w:pPr>
+        <w:numPr>
+          <w:ilvl w:val="0"/>
+          <w:numId w:val="4"/>
+        </w:numPr>
+        <w:spacing w:after="151"/>
+        <w:ind w:hanging="360"/>
+      </w:pPr>
+      <w:r>
+        <w:rPr>
+          <w:b/>
+          <w:bCs/>
+        </w:rPr>
+        <w:t>Funcionais</w:t>
+      </w:r>
+      <w:r>
+        <w:t>: remoção</w:t>
+      </w:r>
+      <w:r>
+        <w:t xml:space="preserve"> d</w:t>
+      </w:r>
+      <w:r>
+        <w:t>e</w:t>
+      </w:r>
+      <w:r>
+        <w:t xml:space="preserve"> dados</w:t>
+      </w:r>
+      <w:r>
+        <w:rPr>
+          <w:rFonts w:ascii="Helvetica" w:hAnsi="Helvetica" w:cs="Helvetica"/>
+          <w:shd w:val="clear" w:color="auto" w:fill="FFFFFF"/>
+        </w:rPr>
+        <w:t>.</w:t>
+      </w:r>
+    </w:p>
+    <w:p>
+      <w:pPr>
+        <w:numPr>
+          <w:ilvl w:val="0"/>
+          <w:numId w:val="4"/>
+        </w:numPr>
+        <w:spacing w:after="151"/>
+        <w:ind w:hanging="360"/>
+      </w:pPr>
+      <w:r>
+        <w:rPr>
+          <w:b/>
+          <w:bCs/>
+        </w:rPr>
+        <w:t>Não funcionais</w:t>
+      </w:r>
+      <w:r>
+        <w:t>:</w:t>
+      </w:r>
+      <w:r>
+        <w:rPr>
+          <w:rFonts w:ascii="Helvetica" w:hAnsi="Helvetica" w:cs="Helvetica"/>
+          <w:shd w:val="clear" w:color="auto" w:fill="FFFFFF"/>
+        </w:rPr>
+        <w:t xml:space="preserve"> </w:t>
+      </w:r>
+      <w:r>
+        <w:t>usabilidade</w:t>
+      </w:r>
+      <w:r>
+        <w:rPr>
+          <w:rFonts w:ascii="Helvetica" w:hAnsi="Helvetica" w:cs="Helvetica"/>
+          <w:shd w:val="clear" w:color="auto" w:fill="FFFFFF"/>
+        </w:rPr>
+        <w:t xml:space="preserve">, </w:t>
+      </w:r>
+      <w:r>
+        <w:t>confiabilidade</w:t>
+      </w:r>
+      <w:r>
+        <w:rPr>
+          <w:rFonts w:ascii="Helvetica" w:hAnsi="Helvetica" w:cs="Helvetica"/>
+          <w:shd w:val="clear" w:color="auto" w:fill="FFFFFF"/>
+        </w:rPr>
+        <w:t xml:space="preserve">, </w:t>
+      </w:r>
+      <w:r>
+        <w:t>seguranç</w:t>
+      </w:r>
+      <w:r>
+        <w:t>a.</w:t>
+      </w:r>
+    </w:p>
+    <w:p>
+      <w:pPr>
+        <w:spacing w:after="225"/>
+        <w:ind w:left="-5"/>
+      </w:pPr>
+      <w:r>
+        <w:rPr>
+          <w:b/>
+        </w:rPr>
+        <w:t xml:space="preserve">Requisitos Funcionais e não funcionais </w:t>
+      </w:r>
+    </w:p>
+    <w:p>
+      <w:pPr>
+        <w:numPr>
+          <w:ilvl w:val="0"/>
+          <w:numId w:val="4"/>
+        </w:numPr>
+        <w:spacing w:after="151"/>
+        <w:ind w:hanging="360"/>
+      </w:pPr>
+      <w:r>
+        <w:t xml:space="preserve">Só é preciso cadastrar uma atividade no sistema. </w:t>
+      </w:r>
+    </w:p>
+    <w:p>
+      <w:pPr>
+        <w:spacing w:after="223"/>
+        <w:ind w:left="-5"/>
+      </w:pPr>
+      <w:r>
+        <w:rPr>
+          <w:b/>
+        </w:rPr>
+        <w:t xml:space="preserve">Telas associadas </w:t>
+      </w:r>
+    </w:p>
+    <w:p>
+      <w:pPr>
+        <w:numPr>
+          <w:ilvl w:val="0"/>
+          <w:numId w:val="4"/>
+        </w:numPr>
+        <w:spacing w:after="149" w:line="267" w:lineRule="auto"/>
+        <w:ind w:hanging="360"/>
+      </w:pPr>
+      <w:r>
+        <w:t xml:space="preserve">Tela de Minhas atividades. </w:t>
+      </w:r>
+    </w:p>
+    <w:p>
+      <w:pPr>
+        <w:spacing w:after="161" w:line="256" w:lineRule="auto"/>
+        <w:ind w:left="-5"/>
+      </w:pPr>
+      <w:r>
+        <w:rPr>
+          <w:b/>
+        </w:rPr>
+        <w:t xml:space="preserve">UC010 (Atividade - Adicionar) </w:t>
+      </w:r>
+    </w:p>
+    <w:p>
+      <w:r>
+        <w:rPr>
+          <w:b/>
+        </w:rPr>
+        <w:t xml:space="preserve">Descrição: </w:t>
+      </w:r>
+      <w:r>
+        <w:t>Funcionalidade onde o usuário médico da instituição, irá poder adicionar as atividades cadastradas no sistema.</w:t>
+      </w:r>
+    </w:p>
+    <w:p>
+      <w:pPr>
+        <w:spacing w:after="2" w:line="398" w:lineRule="auto"/>
+        <w:ind w:left="-5" w:right="5746"/>
+      </w:pPr>
+      <w:r>
+        <w:rPr>
+          <w:b/>
+        </w:rPr>
+        <w:t xml:space="preserve">Ator primário: </w:t>
+      </w:r>
+      <w:r>
+        <w:t>Médico</w:t>
+      </w:r>
+      <w:r>
+        <w:rPr>
+          <w:b/>
+        </w:rPr>
+        <w:t xml:space="preserve">. secundário: </w:t>
+      </w:r>
+      <w:r>
+        <w:t>Não há.</w:t>
+      </w:r>
+    </w:p>
+    <w:p>
+      <w:pPr>
+        <w:spacing w:after="193" w:line="256" w:lineRule="auto"/>
+        <w:ind w:left="-5"/>
+      </w:pPr>
+      <w:r>
+        <w:rPr>
+          <w:b/>
+        </w:rPr>
+        <w:t xml:space="preserve">Pré-condição:  </w:t>
+      </w:r>
+    </w:p>
+    <w:p>
+      <w:pPr>
+        <w:ind w:left="1055" w:hanging="360"/>
+      </w:pPr>
+      <w:r>
+        <w:t>1.</w:t>
+      </w:r>
+      <w:r>
+        <w:rPr>
+          <w:rFonts w:ascii="Arial" w:eastAsia="Arial" w:hAnsi="Arial" w:cs="Arial"/>
+        </w:rPr>
+        <w:t xml:space="preserve"> </w:t>
+      </w:r>
+      <w:r>
+        <w:t xml:space="preserve">O usuário terá que ser contratado da instituição para que possa utilizar o sistema. </w:t>
+      </w:r>
+    </w:p>
+    <w:p>
+      <w:pPr>
+        <w:spacing w:after="193" w:line="256" w:lineRule="auto"/>
+        <w:ind w:left="-5"/>
+        <w:rPr>
+          <w:b/>
+        </w:rPr>
+      </w:pPr>
+      <w:r>
+        <w:rPr>
+          <w:b/>
+        </w:rPr>
+        <w:t xml:space="preserve">Fluxo Principal: </w:t>
+      </w:r>
+    </w:p>
+    <w:p>
+      <w:pPr>
+        <w:spacing w:after="193" w:line="256" w:lineRule="auto"/>
+        <w:ind w:left="-5"/>
+        <w:rPr>
+          <w:b/>
+          <w:u w:val="single"/>
+        </w:rPr>
+      </w:pPr>
+      <w:r>
+        <w:rPr>
+          <w:b/>
+        </w:rPr>
+        <w:tab/>
+      </w:r>
+      <w:r>
+        <w:rPr>
+          <w:b/>
+        </w:rPr>
+        <w:tab/>
+      </w:r>
+      <w:r>
+        <w:rPr>
+          <w:b/>
+        </w:rPr>
+        <w:tab/>
+      </w:r>
+      <w:r>
+        <w:rPr>
+          <w:b/>
+          <w:u w:val="single"/>
+        </w:rPr>
+        <w:t>Adicionar</w:t>
+      </w:r>
+    </w:p>
+    <w:p>
+      <w:pPr>
+        <w:numPr>
+          <w:ilvl w:val="0"/>
+          <w:numId w:val="2"/>
+        </w:numPr>
+        <w:spacing w:after="23" w:line="266" w:lineRule="auto"/>
+        <w:ind w:hanging="360"/>
+      </w:pPr>
+      <w:r>
+        <w:t xml:space="preserve">Acessar a página de </w:t>
+      </w:r>
+      <w:r>
+        <w:rPr>
+          <w:b/>
+          <w:bCs/>
+        </w:rPr>
+        <w:t>Minhas Atividades</w:t>
+      </w:r>
+      <w:r>
+        <w:t>.</w:t>
+      </w:r>
+    </w:p>
+    <w:p>
+      <w:pPr>
+        <w:numPr>
+          <w:ilvl w:val="0"/>
+          <w:numId w:val="2"/>
+        </w:numPr>
+        <w:spacing w:after="26" w:line="266" w:lineRule="auto"/>
+        <w:ind w:hanging="360"/>
+      </w:pPr>
+      <w:r>
+        <w:lastRenderedPageBreak/>
+        <w:t xml:space="preserve">Ir e clicar </w:t>
+      </w:r>
+      <w:r>
+        <w:rPr>
+          <w:b/>
+          <w:bCs/>
+        </w:rPr>
+        <w:t>Botão</w:t>
+      </w:r>
+      <w:r>
+        <w:rPr>
+          <w:b/>
+          <w:bCs/>
+        </w:rPr>
+        <w:t xml:space="preserve"> adicionar nova atividade.</w:t>
+      </w:r>
+    </w:p>
+    <w:p>
+      <w:pPr>
+        <w:numPr>
+          <w:ilvl w:val="0"/>
+          <w:numId w:val="2"/>
+        </w:numPr>
+        <w:spacing w:after="26" w:line="266" w:lineRule="auto"/>
+        <w:ind w:hanging="360"/>
+      </w:pPr>
+      <w:r>
+        <w:t xml:space="preserve">E seguida o sistema irá redirecionar o usuário para a página de </w:t>
+      </w:r>
+      <w:r>
+        <w:rPr>
+          <w:b/>
+          <w:bCs/>
+        </w:rPr>
+        <w:t>adicionar atividade</w:t>
+      </w:r>
+      <w:r>
+        <w:t>.</w:t>
+      </w:r>
+    </w:p>
+    <w:p>
+      <w:pPr>
+        <w:numPr>
+          <w:ilvl w:val="0"/>
+          <w:numId w:val="2"/>
+        </w:numPr>
+        <w:spacing w:after="26" w:line="266" w:lineRule="auto"/>
+        <w:ind w:hanging="360"/>
+      </w:pPr>
+      <w:r>
+        <w:t xml:space="preserve">O usuário irá realizar os questionários de escopo de </w:t>
+      </w:r>
+      <w:r>
+        <w:rPr>
+          <w:b/>
+          <w:bCs/>
+        </w:rPr>
+        <w:t>atividade</w:t>
+      </w:r>
+      <w:r>
+        <w:t xml:space="preserve"> e clicar em </w:t>
+      </w:r>
+      <w:r>
+        <w:rPr>
+          <w:b/>
+          <w:bCs/>
+        </w:rPr>
+        <w:t>Salvar</w:t>
+      </w:r>
+      <w:r>
+        <w:t>.</w:t>
+      </w:r>
+    </w:p>
+    <w:p>
+      <w:pPr>
+        <w:numPr>
+          <w:ilvl w:val="0"/>
+          <w:numId w:val="2"/>
+        </w:numPr>
+        <w:spacing w:after="26" w:line="266" w:lineRule="auto"/>
+        <w:ind w:hanging="360"/>
+      </w:pPr>
+      <w:r>
+        <w:t xml:space="preserve"> Assim a atividade será</w:t>
+      </w:r>
+      <w:r>
+        <w:t xml:space="preserve"> </w:t>
+      </w:r>
+      <w:r>
+        <w:t>s</w:t>
+      </w:r>
+      <w:r>
+        <w:t>alva com sucesso</w:t>
+      </w:r>
+      <w:r>
+        <w:t>.</w:t>
+      </w:r>
+    </w:p>
+    <w:p>
+      <w:pPr>
+        <w:spacing w:after="193" w:line="256" w:lineRule="auto"/>
+        <w:rPr>
+          <w:b/>
+        </w:rPr>
+      </w:pPr>
+    </w:p>
+    <w:p>
+      <w:pPr>
+        <w:spacing w:after="193" w:line="256" w:lineRule="auto"/>
+        <w:ind w:left="-5"/>
+      </w:pPr>
+      <w:r>
+        <w:rPr>
+          <w:b/>
+        </w:rPr>
+        <w:t xml:space="preserve">Pós-condições: </w:t>
+      </w:r>
+    </w:p>
+    <w:p>
+      <w:pPr>
+        <w:ind w:left="705"/>
+      </w:pPr>
+      <w:r>
+        <w:t>1.</w:t>
+      </w:r>
+      <w:r>
+        <w:rPr>
+          <w:rFonts w:ascii="Arial" w:eastAsia="Arial" w:hAnsi="Arial" w:cs="Arial"/>
+        </w:rPr>
+        <w:t xml:space="preserve"> </w:t>
+      </w:r>
+      <w:r>
+        <w:t xml:space="preserve">Atividade adicionada com sucesso. </w:t>
+      </w:r>
+    </w:p>
+    <w:p>
+      <w:pPr>
+        <w:spacing w:after="193" w:line="256" w:lineRule="auto"/>
+        <w:ind w:left="-5"/>
+        <w:rPr>
+          <w:b/>
+        </w:rPr>
+      </w:pPr>
+      <w:r>
+        <w:rPr>
+          <w:b/>
+        </w:rPr>
+        <w:t xml:space="preserve">Fluxos alternativos/exceções: </w:t>
+      </w:r>
+    </w:p>
+    <w:p>
+      <w:pPr>
+        <w:spacing w:after="193" w:line="256" w:lineRule="auto"/>
+        <w:ind w:left="-5"/>
+        <w:rPr>
+          <w:b/>
+          <w:u w:val="single"/>
+        </w:rPr>
+      </w:pPr>
+      <w:r>
+        <w:rPr>
+          <w:b/>
+        </w:rPr>
+        <w:tab/>
+      </w:r>
+      <w:r>
+        <w:rPr>
+          <w:b/>
+        </w:rPr>
+        <w:tab/>
+      </w:r>
+      <w:r>
+        <w:rPr>
+          <w:b/>
+        </w:rPr>
+        <w:tab/>
+      </w:r>
+      <w:r>
+        <w:rPr>
+          <w:b/>
+          <w:u w:val="single"/>
+        </w:rPr>
+        <w:t>Adicionar</w:t>
+      </w:r>
+    </w:p>
+    <w:p>
+      <w:pPr>
+        <w:tabs>
+          <w:tab w:val="center" w:pos="3154"/>
+        </w:tabs>
+        <w:spacing w:after="206"/>
+      </w:pPr>
+      <w:r>
+        <w:t xml:space="preserve"> </w:t>
+      </w:r>
+      <w:r>
+        <w:tab/>
+        <w:t xml:space="preserve">EX01 – Médico não preenche os campos obrigatórios.  </w:t>
+      </w:r>
+    </w:p>
+    <w:p>
+      <w:pPr>
+        <w:ind w:left="1781" w:hanging="360"/>
+      </w:pPr>
+      <w:r>
+        <w:t>1.</w:t>
+      </w:r>
+      <w:r>
+        <w:rPr>
+          <w:rFonts w:ascii="Arial" w:eastAsia="Arial" w:hAnsi="Arial" w:cs="Arial"/>
+        </w:rPr>
+        <w:t xml:space="preserve"> </w:t>
+      </w:r>
+      <w:r>
+        <w:t>Sistema representa a página de alteração com os campos que devem ser preenchidos obrigatoriamente.</w:t>
+      </w:r>
+    </w:p>
+    <w:p>
+      <w:pPr>
+        <w:spacing w:after="203"/>
+        <w:ind w:left="705"/>
+      </w:pPr>
+      <w:r>
+        <w:t xml:space="preserve">ALT01- Usuário médico desiste de adicionar atividade. </w:t>
+      </w:r>
+    </w:p>
+    <w:p>
+      <w:pPr>
+        <w:numPr>
+          <w:ilvl w:val="1"/>
+          <w:numId w:val="3"/>
+        </w:numPr>
+        <w:spacing w:after="45" w:line="266" w:lineRule="auto"/>
+        <w:ind w:hanging="360"/>
+      </w:pPr>
+      <w:r>
+        <w:t xml:space="preserve">Médico deve clicar em cancelar. </w:t>
+      </w:r>
+    </w:p>
+    <w:p>
+      <w:pPr>
+        <w:spacing w:after="193" w:line="256" w:lineRule="auto"/>
+        <w:ind w:left="-5"/>
+      </w:pPr>
+      <w:r>
+        <w:rPr>
+          <w:b/>
+        </w:rPr>
+        <w:tab/>
+      </w:r>
+      <w:r>
+        <w:rPr>
+          <w:b/>
+        </w:rPr>
+        <w:tab/>
+      </w:r>
+      <w:r>
+        <w:rPr>
+          <w:b/>
+        </w:rPr>
+        <w:tab/>
+      </w:r>
+    </w:p>
+    <w:p>
+      <w:pPr>
+        <w:spacing w:after="223" w:line="256" w:lineRule="auto"/>
+        <w:ind w:left="-5"/>
+      </w:pPr>
+      <w:r>
+        <w:rPr>
+          <w:b/>
+        </w:rPr>
+        <w:t xml:space="preserve">Regra de negócio associadas </w:t>
+      </w:r>
+    </w:p>
+    <w:p>
+      <w:pPr>
+        <w:numPr>
+          <w:ilvl w:val="0"/>
+          <w:numId w:val="4"/>
+        </w:numPr>
+        <w:spacing w:after="151" w:line="256" w:lineRule="auto"/>
+        <w:ind w:hanging="360"/>
+      </w:pPr>
+      <w:r>
+        <w:rPr>
+          <w:b/>
+          <w:bCs/>
+        </w:rPr>
+        <w:t>Funcionais</w:t>
+      </w:r>
+      <w:r>
+        <w:t>: Adicionar atividade, Segurança</w:t>
+      </w:r>
+      <w:r>
+        <w:rPr>
+          <w:rFonts w:ascii="Helvetica" w:hAnsi="Helvetica" w:cs="Helvetica"/>
+          <w:shd w:val="clear" w:color="auto" w:fill="FFFFFF"/>
+        </w:rPr>
+        <w:t>.</w:t>
+      </w:r>
+    </w:p>
+    <w:p>
+      <w:pPr>
+        <w:numPr>
+          <w:ilvl w:val="0"/>
+          <w:numId w:val="4"/>
+        </w:numPr>
+        <w:spacing w:after="151" w:line="256" w:lineRule="auto"/>
+        <w:ind w:hanging="360"/>
+      </w:pPr>
+      <w:r>
+        <w:rPr>
+          <w:b/>
+          <w:bCs/>
+        </w:rPr>
+        <w:t>Não funcionais</w:t>
+      </w:r>
+      <w:r>
+        <w:t>:</w:t>
+      </w:r>
+      <w:r>
+        <w:rPr>
+          <w:rFonts w:ascii="Helvetica" w:hAnsi="Helvetica" w:cs="Helvetica"/>
+          <w:shd w:val="clear" w:color="auto" w:fill="FFFFFF"/>
+        </w:rPr>
+        <w:t xml:space="preserve"> </w:t>
+      </w:r>
+      <w:r>
+        <w:t>usabilidade</w:t>
+      </w:r>
+      <w:r>
+        <w:rPr>
+          <w:rFonts w:ascii="Helvetica" w:hAnsi="Helvetica" w:cs="Helvetica"/>
+          <w:shd w:val="clear" w:color="auto" w:fill="FFFFFF"/>
+        </w:rPr>
+        <w:t>.</w:t>
+      </w:r>
+    </w:p>
+    <w:p>
+      <w:pPr>
+        <w:spacing w:after="225" w:line="256" w:lineRule="auto"/>
+        <w:ind w:left="-5"/>
+      </w:pPr>
+      <w:r>
+        <w:rPr>
+          <w:b/>
+        </w:rPr>
+        <w:t xml:space="preserve">Requisitos Funcionais e não funcionais </w:t>
+      </w:r>
+    </w:p>
+    <w:p>
+      <w:pPr>
+        <w:numPr>
+          <w:ilvl w:val="0"/>
+          <w:numId w:val="4"/>
+        </w:numPr>
+        <w:spacing w:after="151" w:line="256" w:lineRule="auto"/>
+        <w:ind w:hanging="360"/>
+      </w:pPr>
+      <w:r>
+        <w:t xml:space="preserve">Só é preciso está cadastrado no sistema. </w:t>
+      </w:r>
+    </w:p>
+    <w:p>
+      <w:pPr>
+        <w:spacing w:after="223" w:line="256" w:lineRule="auto"/>
+        <w:ind w:left="-5"/>
+      </w:pPr>
+      <w:r>
+        <w:rPr>
+          <w:b/>
+        </w:rPr>
+        <w:t xml:space="preserve">Telas associadas </w:t>
+      </w:r>
+    </w:p>
+    <w:p>
+      <w:pPr>
+        <w:numPr>
+          <w:ilvl w:val="0"/>
+          <w:numId w:val="4"/>
+        </w:numPr>
+        <w:spacing w:after="149" w:line="266" w:lineRule="auto"/>
+        <w:ind w:hanging="360"/>
+      </w:pPr>
+      <w:r>
+        <w:t xml:space="preserve">Tela de Minhas atividades. </w:t>
+      </w:r>
+    </w:p>
+    <w:p>
+      <w:pPr>
         <w:spacing w:after="149" w:line="266" w:lineRule="auto"/>
       </w:pPr>
     </w:p>
@@ -2953,39 +5653,1185 @@
     </w:p>
     <w:p>
       <w:pPr>
-        <w:ind w:left="360"/>
-        <w:rPr>
+        <w:rPr>
+          <w:b/>
+          <w:bCs/>
           <w:sz w:val="28"/>
           <w:szCs w:val="28"/>
         </w:rPr>
       </w:pPr>
-      <w:proofErr w:type="spellStart"/>
-      <w:r>
-        <w:rPr>
+      <w:r>
+        <w:rPr>
+          <w:b/>
+          <w:bCs/>
           <w:sz w:val="28"/>
           <w:szCs w:val="28"/>
         </w:rPr>
-        <w:t>Wireframe</w:t>
-      </w:r>
-      <w:proofErr w:type="spellEnd"/>
-      <w:r>
-        <w:rPr>
+        <w:br w:type="page"/>
+      </w:r>
+    </w:p>
+    <w:p>
+      <w:pPr>
+        <w:pStyle w:val="PargrafodaLista"/>
+        <w:numPr>
+          <w:ilvl w:val="0"/>
+          <w:numId w:val="13"/>
+        </w:numPr>
+        <w:rPr>
+          <w:b/>
+          <w:bCs/>
           <w:sz w:val="28"/>
           <w:szCs w:val="28"/>
         </w:rPr>
-        <w:t xml:space="preserve"> </w:t>
-      </w:r>
-      <w:r>
-        <w:rPr>
+      </w:pPr>
+      <w:proofErr w:type="spellStart"/>
+      <w:r>
+        <w:rPr>
+          <w:b/>
+          <w:bCs/>
           <w:sz w:val="28"/>
           <w:szCs w:val="28"/>
         </w:rPr>
-        <w:sym w:font="Wingdings" w:char="F0E0"/>
-      </w:r>
+        <w:lastRenderedPageBreak/>
+        <w:t>Wireframe</w:t>
+      </w:r>
+      <w:r>
+        <w:rPr>
+          <w:b/>
+          <w:bCs/>
+          <w:sz w:val="28"/>
+          <w:szCs w:val="28"/>
+        </w:rPr>
+        <w:t>s</w:t>
+      </w:r>
+      <w:proofErr w:type="spellEnd"/>
+    </w:p>
+    <w:p>
+      <w:pPr>
+        <w:pStyle w:val="PargrafodaLista"/>
+        <w:jc w:val="center"/>
+        <w:rPr>
+          <w:b/>
+          <w:bCs/>
+          <w:sz w:val="28"/>
+          <w:szCs w:val="28"/>
+        </w:rPr>
+      </w:pPr>
+      <w:r>
+        <w:rPr>
+          <w:noProof/>
+        </w:rPr>
+        <w:drawing>
+          <wp:anchor distT="0" distB="0" distL="114300" distR="114300" simplePos="0" relativeHeight="251661312" behindDoc="1" locked="0" layoutInCell="1" allowOverlap="1" wp14:anchorId="713E3E40" wp14:editId="50216B4B">
+            <wp:simplePos x="0" y="0"/>
+            <wp:positionH relativeFrom="margin">
+              <wp:posOffset>-115957</wp:posOffset>
+            </wp:positionH>
+            <wp:positionV relativeFrom="paragraph">
+              <wp:posOffset>5178397</wp:posOffset>
+            </wp:positionV>
+            <wp:extent cx="6599555" cy="4246245"/>
+            <wp:effectExtent l="114300" t="114300" r="106045" b="116205"/>
+            <wp:wrapTight wrapText="bothSides">
+              <wp:wrapPolygon edited="0">
+                <wp:start x="-374" y="-581"/>
+                <wp:lineTo x="-374" y="22094"/>
+                <wp:lineTo x="21885" y="22094"/>
+                <wp:lineTo x="21885" y="-581"/>
+                <wp:lineTo x="-374" y="-581"/>
+              </wp:wrapPolygon>
+            </wp:wrapTight>
+            <wp:docPr id="8" name="Imagem 8"/>
+            <wp:cNvGraphicFramePr>
+              <a:graphicFrameLocks xmlns:a="http://schemas.openxmlformats.org/drawingml/2006/main" noChangeAspect="1"/>
+            </wp:cNvGraphicFramePr>
+            <a:graphic xmlns:a="http://schemas.openxmlformats.org/drawingml/2006/main">
+              <a:graphicData uri="http://schemas.openxmlformats.org/drawingml/2006/picture">
+                <pic:pic xmlns:pic="http://schemas.openxmlformats.org/drawingml/2006/picture">
+                  <pic:nvPicPr>
+                    <pic:cNvPr id="0" name="Picture 7"/>
+                    <pic:cNvPicPr>
+                      <a:picLocks noChangeAspect="1" noChangeArrowheads="1"/>
+                    </pic:cNvPicPr>
+                  </pic:nvPicPr>
+                  <pic:blipFill>
+                    <a:blip r:embed="rId6">
+                      <a:extLst>
+                        <a:ext uri="{28A0092B-C50C-407E-A947-70E740481C1C}">
+                          <a14:useLocalDpi xmlns:a14="http://schemas.microsoft.com/office/drawing/2010/main" val="0"/>
+                        </a:ext>
+                      </a:extLst>
+                    </a:blip>
+                    <a:srcRect/>
+                    <a:stretch>
+                      <a:fillRect/>
+                    </a:stretch>
+                  </pic:blipFill>
+                  <pic:spPr bwMode="auto">
+                    <a:xfrm>
+                      <a:off x="0" y="0"/>
+                      <a:ext cx="6599555" cy="4246245"/>
+                    </a:xfrm>
+                    <a:prstGeom prst="rect">
+                      <a:avLst/>
+                    </a:prstGeom>
+                    <a:noFill/>
+                    <a:ln>
+                      <a:noFill/>
+                    </a:ln>
+                    <a:effectLst>
+                      <a:outerShdw blurRad="63500" sx="102000" sy="102000" algn="ctr" rotWithShape="0">
+                        <a:prstClr val="black">
+                          <a:alpha val="40000"/>
+                        </a:prstClr>
+                      </a:outerShdw>
+                    </a:effectLst>
+                  </pic:spPr>
+                </pic:pic>
+              </a:graphicData>
+            </a:graphic>
+          </wp:anchor>
+        </w:drawing>
+      </w:r>
+      <w:r>
+        <w:rPr>
+          <w:noProof/>
+        </w:rPr>
+        <w:drawing>
+          <wp:anchor distT="0" distB="0" distL="114300" distR="114300" simplePos="0" relativeHeight="251663360" behindDoc="1" locked="0" layoutInCell="1" allowOverlap="1" wp14:anchorId="3213602A" wp14:editId="6FF55175">
+            <wp:simplePos x="0" y="0"/>
+            <wp:positionH relativeFrom="margin">
+              <wp:align>left</wp:align>
+            </wp:positionH>
+            <wp:positionV relativeFrom="paragraph">
+              <wp:posOffset>328543</wp:posOffset>
+            </wp:positionV>
+            <wp:extent cx="6193790" cy="4285615"/>
+            <wp:effectExtent l="114300" t="114300" r="111760" b="114935"/>
+            <wp:wrapTight wrapText="bothSides">
+              <wp:wrapPolygon edited="0">
+                <wp:start x="-399" y="-576"/>
+                <wp:lineTo x="-399" y="22083"/>
+                <wp:lineTo x="21923" y="22083"/>
+                <wp:lineTo x="21923" y="-576"/>
+                <wp:lineTo x="-399" y="-576"/>
+              </wp:wrapPolygon>
+            </wp:wrapTight>
+            <wp:docPr id="9" name="Imagem 9"/>
+            <wp:cNvGraphicFramePr>
+              <a:graphicFrameLocks xmlns:a="http://schemas.openxmlformats.org/drawingml/2006/main" noChangeAspect="1"/>
+            </wp:cNvGraphicFramePr>
+            <a:graphic xmlns:a="http://schemas.openxmlformats.org/drawingml/2006/main">
+              <a:graphicData uri="http://schemas.openxmlformats.org/drawingml/2006/picture">
+                <pic:pic xmlns:pic="http://schemas.openxmlformats.org/drawingml/2006/picture">
+                  <pic:nvPicPr>
+                    <pic:cNvPr id="0" name="Picture 5"/>
+                    <pic:cNvPicPr>
+                      <a:picLocks noChangeAspect="1" noChangeArrowheads="1"/>
+                    </pic:cNvPicPr>
+                  </pic:nvPicPr>
+                  <pic:blipFill>
+                    <a:blip r:embed="rId7">
+                      <a:extLst>
+                        <a:ext uri="{28A0092B-C50C-407E-A947-70E740481C1C}">
+                          <a14:useLocalDpi xmlns:a14="http://schemas.microsoft.com/office/drawing/2010/main" val="0"/>
+                        </a:ext>
+                      </a:extLst>
+                    </a:blip>
+                    <a:srcRect/>
+                    <a:stretch>
+                      <a:fillRect/>
+                    </a:stretch>
+                  </pic:blipFill>
+                  <pic:spPr bwMode="auto">
+                    <a:xfrm>
+                      <a:off x="0" y="0"/>
+                      <a:ext cx="6193790" cy="4285615"/>
+                    </a:xfrm>
+                    <a:prstGeom prst="rect">
+                      <a:avLst/>
+                    </a:prstGeom>
+                    <a:noFill/>
+                    <a:ln>
+                      <a:noFill/>
+                    </a:ln>
+                    <a:effectLst>
+                      <a:outerShdw blurRad="63500" sx="102000" sy="102000" algn="ctr" rotWithShape="0">
+                        <a:prstClr val="black">
+                          <a:alpha val="40000"/>
+                        </a:prstClr>
+                      </a:outerShdw>
+                    </a:effectLst>
+                  </pic:spPr>
+                </pic:pic>
+              </a:graphicData>
+            </a:graphic>
+          </wp:anchor>
+        </w:drawing>
+      </w:r>
+    </w:p>
+    <w:p>
+      <w:pPr>
+        <w:pStyle w:val="PargrafodaLista"/>
+        <w:rPr>
+          <w:b/>
+          <w:bCs/>
+          <w:sz w:val="28"/>
+          <w:szCs w:val="28"/>
+        </w:rPr>
+      </w:pPr>
+      <w:r>
+        <w:rPr>
+          <w:noProof/>
+        </w:rPr>
+        <w:lastRenderedPageBreak/>
+        <w:drawing>
+          <wp:anchor distT="0" distB="0" distL="114300" distR="114300" simplePos="0" relativeHeight="251665408" behindDoc="1" locked="0" layoutInCell="1" allowOverlap="1" wp14:anchorId="1669028C" wp14:editId="0C7AD926">
+            <wp:simplePos x="0" y="0"/>
+            <wp:positionH relativeFrom="margin">
+              <wp:align>center</wp:align>
+            </wp:positionH>
+            <wp:positionV relativeFrom="paragraph">
+              <wp:posOffset>3449431</wp:posOffset>
+            </wp:positionV>
+            <wp:extent cx="6645910" cy="4506595"/>
+            <wp:effectExtent l="133350" t="114300" r="116840" b="122555"/>
+            <wp:wrapTight wrapText="bothSides">
+              <wp:wrapPolygon edited="0">
+                <wp:start x="-433" y="-548"/>
+                <wp:lineTo x="-433" y="22096"/>
+                <wp:lineTo x="21918" y="22096"/>
+                <wp:lineTo x="21918" y="-548"/>
+                <wp:lineTo x="-433" y="-548"/>
+              </wp:wrapPolygon>
+            </wp:wrapTight>
+            <wp:docPr id="13" name="Imagem 13"/>
+            <wp:cNvGraphicFramePr>
+              <a:graphicFrameLocks xmlns:a="http://schemas.openxmlformats.org/drawingml/2006/main" noChangeAspect="1"/>
+            </wp:cNvGraphicFramePr>
+            <a:graphic xmlns:a="http://schemas.openxmlformats.org/drawingml/2006/main">
+              <a:graphicData uri="http://schemas.openxmlformats.org/drawingml/2006/picture">
+                <pic:pic xmlns:pic="http://schemas.openxmlformats.org/drawingml/2006/picture">
+                  <pic:nvPicPr>
+                    <pic:cNvPr id="0" name="Picture 15"/>
+                    <pic:cNvPicPr>
+                      <a:picLocks noChangeAspect="1" noChangeArrowheads="1"/>
+                    </pic:cNvPicPr>
+                  </pic:nvPicPr>
+                  <pic:blipFill>
+                    <a:blip r:embed="rId8">
+                      <a:extLst>
+                        <a:ext uri="{28A0092B-C50C-407E-A947-70E740481C1C}">
+                          <a14:useLocalDpi xmlns:a14="http://schemas.microsoft.com/office/drawing/2010/main" val="0"/>
+                        </a:ext>
+                      </a:extLst>
+                    </a:blip>
+                    <a:srcRect/>
+                    <a:stretch>
+                      <a:fillRect/>
+                    </a:stretch>
+                  </pic:blipFill>
+                  <pic:spPr bwMode="auto">
+                    <a:xfrm>
+                      <a:off x="0" y="0"/>
+                      <a:ext cx="6645910" cy="4506595"/>
+                    </a:xfrm>
+                    <a:prstGeom prst="rect">
+                      <a:avLst/>
+                    </a:prstGeom>
+                    <a:noFill/>
+                    <a:ln>
+                      <a:noFill/>
+                    </a:ln>
+                    <a:effectLst>
+                      <a:outerShdw blurRad="63500" sx="102000" sy="102000" algn="ctr" rotWithShape="0">
+                        <a:prstClr val="black">
+                          <a:alpha val="40000"/>
+                        </a:prstClr>
+                      </a:outerShdw>
+                    </a:effectLst>
+                  </pic:spPr>
+                </pic:pic>
+              </a:graphicData>
+            </a:graphic>
+          </wp:anchor>
+        </w:drawing>
+      </w:r>
+      <w:r>
+        <w:rPr>
+          <w:noProof/>
+        </w:rPr>
+        <w:drawing>
+          <wp:anchor distT="0" distB="0" distL="114300" distR="114300" simplePos="0" relativeHeight="251664384" behindDoc="1" locked="0" layoutInCell="1" allowOverlap="1" wp14:anchorId="40D477FD" wp14:editId="42E0C854">
+            <wp:simplePos x="0" y="0"/>
+            <wp:positionH relativeFrom="margin">
+              <wp:posOffset>-1270</wp:posOffset>
+            </wp:positionH>
+            <wp:positionV relativeFrom="paragraph">
+              <wp:posOffset>95719</wp:posOffset>
+            </wp:positionV>
+            <wp:extent cx="6645910" cy="2846070"/>
+            <wp:effectExtent l="133350" t="95250" r="135890" b="87630"/>
+            <wp:wrapTight wrapText="bothSides">
+              <wp:wrapPolygon edited="0">
+                <wp:start x="-310" y="-723"/>
+                <wp:lineTo x="-433" y="-578"/>
+                <wp:lineTo x="-433" y="22120"/>
+                <wp:lineTo x="21918" y="22120"/>
+                <wp:lineTo x="21980" y="1735"/>
+                <wp:lineTo x="21856" y="-434"/>
+                <wp:lineTo x="21856" y="-723"/>
+                <wp:lineTo x="-310" y="-723"/>
+              </wp:wrapPolygon>
+            </wp:wrapTight>
+            <wp:docPr id="10" name="Imagem 10"/>
+            <wp:cNvGraphicFramePr>
+              <a:graphicFrameLocks xmlns:a="http://schemas.openxmlformats.org/drawingml/2006/main" noChangeAspect="1"/>
+            </wp:cNvGraphicFramePr>
+            <a:graphic xmlns:a="http://schemas.openxmlformats.org/drawingml/2006/main">
+              <a:graphicData uri="http://schemas.openxmlformats.org/drawingml/2006/picture">
+                <pic:pic xmlns:pic="http://schemas.openxmlformats.org/drawingml/2006/picture">
+                  <pic:nvPicPr>
+                    <pic:cNvPr id="0" name="Picture 9"/>
+                    <pic:cNvPicPr>
+                      <a:picLocks noChangeAspect="1" noChangeArrowheads="1"/>
+                    </pic:cNvPicPr>
+                  </pic:nvPicPr>
+                  <pic:blipFill>
+                    <a:blip r:embed="rId9">
+                      <a:extLst>
+                        <a:ext uri="{28A0092B-C50C-407E-A947-70E740481C1C}">
+                          <a14:useLocalDpi xmlns:a14="http://schemas.microsoft.com/office/drawing/2010/main" val="0"/>
+                        </a:ext>
+                      </a:extLst>
+                    </a:blip>
+                    <a:srcRect/>
+                    <a:stretch>
+                      <a:fillRect/>
+                    </a:stretch>
+                  </pic:blipFill>
+                  <pic:spPr bwMode="auto">
+                    <a:xfrm>
+                      <a:off x="0" y="0"/>
+                      <a:ext cx="6645910" cy="2846070"/>
+                    </a:xfrm>
+                    <a:prstGeom prst="rect">
+                      <a:avLst/>
+                    </a:prstGeom>
+                    <a:noFill/>
+                    <a:ln>
+                      <a:noFill/>
+                    </a:ln>
+                    <a:effectLst>
+                      <a:outerShdw blurRad="63500" sx="102000" sy="102000" algn="ctr" rotWithShape="0">
+                        <a:prstClr val="black">
+                          <a:alpha val="40000"/>
+                        </a:prstClr>
+                      </a:outerShdw>
+                    </a:effectLst>
+                  </pic:spPr>
+                </pic:pic>
+              </a:graphicData>
+            </a:graphic>
+          </wp:anchor>
+        </w:drawing>
+      </w:r>
+    </w:p>
+    <w:p>
+      <w:pPr>
+        <w:pStyle w:val="PargrafodaLista"/>
+        <w:jc w:val="center"/>
+        <w:rPr>
+          <w:b/>
+          <w:bCs/>
+          <w:sz w:val="28"/>
+          <w:szCs w:val="28"/>
+        </w:rPr>
+      </w:pPr>
+    </w:p>
+    <w:p>
+      <w:pPr>
+        <w:pStyle w:val="PargrafodaLista"/>
+        <w:jc w:val="center"/>
+        <w:rPr>
+          <w:b/>
+          <w:bCs/>
+          <w:sz w:val="28"/>
+          <w:szCs w:val="28"/>
+        </w:rPr>
+      </w:pPr>
+    </w:p>
+    <w:p>
+      <w:pPr>
+        <w:pStyle w:val="PargrafodaLista"/>
+        <w:jc w:val="center"/>
+        <w:rPr>
+          <w:b/>
+          <w:bCs/>
+          <w:sz w:val="28"/>
+          <w:szCs w:val="28"/>
+        </w:rPr>
+      </w:pPr>
+    </w:p>
+    <w:p>
+      <w:pPr>
+        <w:pStyle w:val="PargrafodaLista"/>
+        <w:jc w:val="center"/>
+        <w:rPr>
+          <w:b/>
+          <w:bCs/>
+          <w:sz w:val="28"/>
+          <w:szCs w:val="28"/>
+        </w:rPr>
+      </w:pPr>
+    </w:p>
+    <w:p>
+      <w:pPr>
+        <w:pStyle w:val="PargrafodaLista"/>
+        <w:jc w:val="center"/>
+        <w:rPr>
+          <w:b/>
+          <w:bCs/>
+          <w:sz w:val="28"/>
+          <w:szCs w:val="28"/>
+        </w:rPr>
+      </w:pPr>
+    </w:p>
+    <w:p>
+      <w:pPr>
+        <w:pStyle w:val="PargrafodaLista"/>
+        <w:jc w:val="center"/>
+        <w:rPr>
+          <w:b/>
+          <w:bCs/>
+          <w:sz w:val="28"/>
+          <w:szCs w:val="28"/>
+        </w:rPr>
+      </w:pPr>
+    </w:p>
+    <w:p>
+      <w:pPr>
+        <w:rPr>
+          <w:b/>
+          <w:bCs/>
+          <w:sz w:val="28"/>
+          <w:szCs w:val="28"/>
+        </w:rPr>
+      </w:pPr>
+      <w:r>
+        <w:rPr>
+          <w:noProof/>
+        </w:rPr>
+        <w:lastRenderedPageBreak/>
+        <w:drawing>
+          <wp:anchor distT="0" distB="0" distL="114300" distR="114300" simplePos="0" relativeHeight="251667456" behindDoc="1" locked="0" layoutInCell="1" allowOverlap="1" wp14:anchorId="2055178F" wp14:editId="3D13CD5A">
+            <wp:simplePos x="0" y="0"/>
+            <wp:positionH relativeFrom="margin">
+              <wp:align>left</wp:align>
+            </wp:positionH>
+            <wp:positionV relativeFrom="paragraph">
+              <wp:posOffset>5279749</wp:posOffset>
+            </wp:positionV>
+            <wp:extent cx="6645910" cy="4047490"/>
+            <wp:effectExtent l="133350" t="114300" r="116840" b="105410"/>
+            <wp:wrapTight wrapText="bothSides">
+              <wp:wrapPolygon edited="0">
+                <wp:start x="-433" y="-610"/>
+                <wp:lineTo x="-433" y="22061"/>
+                <wp:lineTo x="21918" y="22061"/>
+                <wp:lineTo x="21918" y="-610"/>
+                <wp:lineTo x="-433" y="-610"/>
+              </wp:wrapPolygon>
+            </wp:wrapTight>
+            <wp:docPr id="18" name="Imagem 18"/>
+            <wp:cNvGraphicFramePr>
+              <a:graphicFrameLocks xmlns:a="http://schemas.openxmlformats.org/drawingml/2006/main" noChangeAspect="1"/>
+            </wp:cNvGraphicFramePr>
+            <a:graphic xmlns:a="http://schemas.openxmlformats.org/drawingml/2006/main">
+              <a:graphicData uri="http://schemas.openxmlformats.org/drawingml/2006/picture">
+                <pic:pic xmlns:pic="http://schemas.openxmlformats.org/drawingml/2006/picture">
+                  <pic:nvPicPr>
+                    <pic:cNvPr id="0" name="Picture 23"/>
+                    <pic:cNvPicPr>
+                      <a:picLocks noChangeAspect="1" noChangeArrowheads="1"/>
+                    </pic:cNvPicPr>
+                  </pic:nvPicPr>
+                  <pic:blipFill>
+                    <a:blip r:embed="rId10">
+                      <a:extLst>
+                        <a:ext uri="{28A0092B-C50C-407E-A947-70E740481C1C}">
+                          <a14:useLocalDpi xmlns:a14="http://schemas.microsoft.com/office/drawing/2010/main" val="0"/>
+                        </a:ext>
+                      </a:extLst>
+                    </a:blip>
+                    <a:srcRect/>
+                    <a:stretch>
+                      <a:fillRect/>
+                    </a:stretch>
+                  </pic:blipFill>
+                  <pic:spPr bwMode="auto">
+                    <a:xfrm>
+                      <a:off x="0" y="0"/>
+                      <a:ext cx="6645910" cy="4047490"/>
+                    </a:xfrm>
+                    <a:prstGeom prst="rect">
+                      <a:avLst/>
+                    </a:prstGeom>
+                    <a:noFill/>
+                    <a:ln>
+                      <a:noFill/>
+                    </a:ln>
+                    <a:effectLst>
+                      <a:outerShdw blurRad="63500" sx="102000" sy="102000" algn="ctr" rotWithShape="0">
+                        <a:prstClr val="black">
+                          <a:alpha val="40000"/>
+                        </a:prstClr>
+                      </a:outerShdw>
+                    </a:effectLst>
+                  </pic:spPr>
+                </pic:pic>
+              </a:graphicData>
+            </a:graphic>
+          </wp:anchor>
+        </w:drawing>
+      </w:r>
+      <w:r>
+        <w:rPr>
+          <w:noProof/>
+        </w:rPr>
+        <w:drawing>
+          <wp:anchor distT="0" distB="0" distL="114300" distR="114300" simplePos="0" relativeHeight="251666432" behindDoc="1" locked="0" layoutInCell="1" allowOverlap="1" wp14:anchorId="7C7C6AB0" wp14:editId="557275CF">
+            <wp:simplePos x="0" y="0"/>
+            <wp:positionH relativeFrom="margin">
+              <wp:align>left</wp:align>
+            </wp:positionH>
+            <wp:positionV relativeFrom="paragraph">
+              <wp:posOffset>114328</wp:posOffset>
+            </wp:positionV>
+            <wp:extent cx="6645910" cy="4353560"/>
+            <wp:effectExtent l="133350" t="114300" r="116840" b="123190"/>
+            <wp:wrapTight wrapText="bothSides">
+              <wp:wrapPolygon edited="0">
+                <wp:start x="-433" y="-567"/>
+                <wp:lineTo x="-433" y="22117"/>
+                <wp:lineTo x="21918" y="22117"/>
+                <wp:lineTo x="21918" y="-567"/>
+                <wp:lineTo x="-433" y="-567"/>
+              </wp:wrapPolygon>
+            </wp:wrapTight>
+            <wp:docPr id="14" name="Imagem 14"/>
+            <wp:cNvGraphicFramePr>
+              <a:graphicFrameLocks xmlns:a="http://schemas.openxmlformats.org/drawingml/2006/main" noChangeAspect="1"/>
+            </wp:cNvGraphicFramePr>
+            <a:graphic xmlns:a="http://schemas.openxmlformats.org/drawingml/2006/main">
+              <a:graphicData uri="http://schemas.openxmlformats.org/drawingml/2006/picture">
+                <pic:pic xmlns:pic="http://schemas.openxmlformats.org/drawingml/2006/picture">
+                  <pic:nvPicPr>
+                    <pic:cNvPr id="0" name="Picture 17"/>
+                    <pic:cNvPicPr>
+                      <a:picLocks noChangeAspect="1" noChangeArrowheads="1"/>
+                    </pic:cNvPicPr>
+                  </pic:nvPicPr>
+                  <pic:blipFill>
+                    <a:blip r:embed="rId11">
+                      <a:extLst>
+                        <a:ext uri="{28A0092B-C50C-407E-A947-70E740481C1C}">
+                          <a14:useLocalDpi xmlns:a14="http://schemas.microsoft.com/office/drawing/2010/main" val="0"/>
+                        </a:ext>
+                      </a:extLst>
+                    </a:blip>
+                    <a:srcRect/>
+                    <a:stretch>
+                      <a:fillRect/>
+                    </a:stretch>
+                  </pic:blipFill>
+                  <pic:spPr bwMode="auto">
+                    <a:xfrm>
+                      <a:off x="0" y="0"/>
+                      <a:ext cx="6645910" cy="4353560"/>
+                    </a:xfrm>
+                    <a:prstGeom prst="rect">
+                      <a:avLst/>
+                    </a:prstGeom>
+                    <a:noFill/>
+                    <a:ln>
+                      <a:noFill/>
+                    </a:ln>
+                    <a:effectLst>
+                      <a:outerShdw blurRad="63500" sx="102000" sy="102000" algn="ctr" rotWithShape="0">
+                        <a:prstClr val="black">
+                          <a:alpha val="40000"/>
+                        </a:prstClr>
+                      </a:outerShdw>
+                    </a:effectLst>
+                  </pic:spPr>
+                </pic:pic>
+              </a:graphicData>
+            </a:graphic>
+          </wp:anchor>
+        </w:drawing>
+      </w:r>
+      <w:r>
+        <w:rPr>
+          <w:b/>
+          <w:bCs/>
+          <w:sz w:val="28"/>
+          <w:szCs w:val="28"/>
+        </w:rPr>
+        <w:br w:type="page"/>
+      </w:r>
+    </w:p>
+    <w:p>
+      <w:pPr>
+        <w:rPr>
+          <w:b/>
+          <w:bCs/>
+          <w:sz w:val="28"/>
+          <w:szCs w:val="28"/>
+        </w:rPr>
+      </w:pPr>
+      <w:r>
+        <w:rPr>
+          <w:noProof/>
+        </w:rPr>
+        <w:lastRenderedPageBreak/>
+        <w:drawing>
+          <wp:anchor distT="0" distB="0" distL="114300" distR="114300" simplePos="0" relativeHeight="251668480" behindDoc="1" locked="0" layoutInCell="1" allowOverlap="1" wp14:anchorId="40ED802E" wp14:editId="1C1B96D5">
+            <wp:simplePos x="0" y="0"/>
+            <wp:positionH relativeFrom="margin">
+              <wp:posOffset>136939</wp:posOffset>
+            </wp:positionH>
+            <wp:positionV relativeFrom="paragraph">
+              <wp:posOffset>133626</wp:posOffset>
+            </wp:positionV>
+            <wp:extent cx="6257925" cy="6400800"/>
+            <wp:effectExtent l="114300" t="133350" r="123825" b="133350"/>
+            <wp:wrapTight wrapText="bothSides">
+              <wp:wrapPolygon edited="0">
+                <wp:start x="-395" y="-450"/>
+                <wp:lineTo x="-395" y="21986"/>
+                <wp:lineTo x="21962" y="21986"/>
+                <wp:lineTo x="21962" y="-450"/>
+                <wp:lineTo x="-395" y="-450"/>
+              </wp:wrapPolygon>
+            </wp:wrapTight>
+            <wp:docPr id="19" name="Imagem 19"/>
+            <wp:cNvGraphicFramePr>
+              <a:graphicFrameLocks xmlns:a="http://schemas.openxmlformats.org/drawingml/2006/main" noChangeAspect="1"/>
+            </wp:cNvGraphicFramePr>
+            <a:graphic xmlns:a="http://schemas.openxmlformats.org/drawingml/2006/main">
+              <a:graphicData uri="http://schemas.openxmlformats.org/drawingml/2006/picture">
+                <pic:pic xmlns:pic="http://schemas.openxmlformats.org/drawingml/2006/picture">
+                  <pic:nvPicPr>
+                    <pic:cNvPr id="0" name="Picture 25"/>
+                    <pic:cNvPicPr>
+                      <a:picLocks noChangeAspect="1" noChangeArrowheads="1"/>
+                    </pic:cNvPicPr>
+                  </pic:nvPicPr>
+                  <pic:blipFill>
+                    <a:blip r:embed="rId12">
+                      <a:extLst>
+                        <a:ext uri="{28A0092B-C50C-407E-A947-70E740481C1C}">
+                          <a14:useLocalDpi xmlns:a14="http://schemas.microsoft.com/office/drawing/2010/main" val="0"/>
+                        </a:ext>
+                      </a:extLst>
+                    </a:blip>
+                    <a:srcRect/>
+                    <a:stretch>
+                      <a:fillRect/>
+                    </a:stretch>
+                  </pic:blipFill>
+                  <pic:spPr bwMode="auto">
+                    <a:xfrm>
+                      <a:off x="0" y="0"/>
+                      <a:ext cx="6257925" cy="6400800"/>
+                    </a:xfrm>
+                    <a:prstGeom prst="rect">
+                      <a:avLst/>
+                    </a:prstGeom>
+                    <a:noFill/>
+                    <a:ln>
+                      <a:noFill/>
+                    </a:ln>
+                    <a:effectLst>
+                      <a:outerShdw blurRad="63500" sx="102000" sy="102000" algn="ctr" rotWithShape="0">
+                        <a:prstClr val="black">
+                          <a:alpha val="40000"/>
+                        </a:prstClr>
+                      </a:outerShdw>
+                    </a:effectLst>
+                  </pic:spPr>
+                </pic:pic>
+              </a:graphicData>
+            </a:graphic>
+          </wp:anchor>
+        </w:drawing>
+      </w:r>
+      <w:r>
+        <w:rPr>
+          <w:b/>
+          <w:bCs/>
+          <w:sz w:val="28"/>
+          <w:szCs w:val="28"/>
+        </w:rPr>
+        <w:br w:type="page"/>
+      </w:r>
+    </w:p>
+    <w:p>
+      <w:pPr>
+        <w:rPr>
+          <w:b/>
+          <w:bCs/>
+          <w:sz w:val="28"/>
+          <w:szCs w:val="28"/>
+        </w:rPr>
+      </w:pPr>
+      <w:r>
+        <w:rPr>
+          <w:noProof/>
+        </w:rPr>
+        <w:lastRenderedPageBreak/>
+        <w:drawing>
+          <wp:anchor distT="0" distB="0" distL="114300" distR="114300" simplePos="0" relativeHeight="251670528" behindDoc="1" locked="0" layoutInCell="1" allowOverlap="1" wp14:anchorId="62BDD42A" wp14:editId="1ABDACEB">
+            <wp:simplePos x="0" y="0"/>
+            <wp:positionH relativeFrom="margin">
+              <wp:align>center</wp:align>
+            </wp:positionH>
+            <wp:positionV relativeFrom="paragraph">
+              <wp:posOffset>4685720</wp:posOffset>
+            </wp:positionV>
+            <wp:extent cx="6645910" cy="4457065"/>
+            <wp:effectExtent l="133350" t="114300" r="116840" b="114935"/>
+            <wp:wrapTight wrapText="bothSides">
+              <wp:wrapPolygon edited="0">
+                <wp:start x="-433" y="-554"/>
+                <wp:lineTo x="-433" y="22065"/>
+                <wp:lineTo x="21918" y="22065"/>
+                <wp:lineTo x="21918" y="-554"/>
+                <wp:lineTo x="-433" y="-554"/>
+              </wp:wrapPolygon>
+            </wp:wrapTight>
+            <wp:docPr id="21" name="Imagem 21"/>
+            <wp:cNvGraphicFramePr>
+              <a:graphicFrameLocks xmlns:a="http://schemas.openxmlformats.org/drawingml/2006/main" noChangeAspect="1"/>
+            </wp:cNvGraphicFramePr>
+            <a:graphic xmlns:a="http://schemas.openxmlformats.org/drawingml/2006/main">
+              <a:graphicData uri="http://schemas.openxmlformats.org/drawingml/2006/picture">
+                <pic:pic xmlns:pic="http://schemas.openxmlformats.org/drawingml/2006/picture">
+                  <pic:nvPicPr>
+                    <pic:cNvPr id="0" name="Picture 29"/>
+                    <pic:cNvPicPr>
+                      <a:picLocks noChangeAspect="1" noChangeArrowheads="1"/>
+                    </pic:cNvPicPr>
+                  </pic:nvPicPr>
+                  <pic:blipFill>
+                    <a:blip r:embed="rId13">
+                      <a:extLst>
+                        <a:ext uri="{28A0092B-C50C-407E-A947-70E740481C1C}">
+                          <a14:useLocalDpi xmlns:a14="http://schemas.microsoft.com/office/drawing/2010/main" val="0"/>
+                        </a:ext>
+                      </a:extLst>
+                    </a:blip>
+                    <a:srcRect/>
+                    <a:stretch>
+                      <a:fillRect/>
+                    </a:stretch>
+                  </pic:blipFill>
+                  <pic:spPr bwMode="auto">
+                    <a:xfrm>
+                      <a:off x="0" y="0"/>
+                      <a:ext cx="6645910" cy="4457065"/>
+                    </a:xfrm>
+                    <a:prstGeom prst="rect">
+                      <a:avLst/>
+                    </a:prstGeom>
+                    <a:noFill/>
+                    <a:ln>
+                      <a:noFill/>
+                    </a:ln>
+                    <a:effectLst>
+                      <a:outerShdw blurRad="63500" sx="102000" sy="102000" algn="ctr" rotWithShape="0">
+                        <a:prstClr val="black">
+                          <a:alpha val="40000"/>
+                        </a:prstClr>
+                      </a:outerShdw>
+                    </a:effectLst>
+                  </pic:spPr>
+                </pic:pic>
+              </a:graphicData>
+            </a:graphic>
+          </wp:anchor>
+        </w:drawing>
+      </w:r>
+      <w:r>
+        <w:rPr>
+          <w:noProof/>
+        </w:rPr>
+        <w:drawing>
+          <wp:anchor distT="0" distB="0" distL="114300" distR="114300" simplePos="0" relativeHeight="251669504" behindDoc="1" locked="0" layoutInCell="1" allowOverlap="1" wp14:anchorId="65E8D64B" wp14:editId="22C5F68A">
+            <wp:simplePos x="0" y="0"/>
+            <wp:positionH relativeFrom="margin">
+              <wp:align>center</wp:align>
+            </wp:positionH>
+            <wp:positionV relativeFrom="paragraph">
+              <wp:posOffset>114604</wp:posOffset>
+            </wp:positionV>
+            <wp:extent cx="6645910" cy="4046220"/>
+            <wp:effectExtent l="133350" t="114300" r="116840" b="106680"/>
+            <wp:wrapTight wrapText="bothSides">
+              <wp:wrapPolygon edited="0">
+                <wp:start x="-433" y="-610"/>
+                <wp:lineTo x="-433" y="22068"/>
+                <wp:lineTo x="21918" y="22068"/>
+                <wp:lineTo x="21918" y="-610"/>
+                <wp:lineTo x="-433" y="-610"/>
+              </wp:wrapPolygon>
+            </wp:wrapTight>
+            <wp:docPr id="20" name="Imagem 20"/>
+            <wp:cNvGraphicFramePr>
+              <a:graphicFrameLocks xmlns:a="http://schemas.openxmlformats.org/drawingml/2006/main" noChangeAspect="1"/>
+            </wp:cNvGraphicFramePr>
+            <a:graphic xmlns:a="http://schemas.openxmlformats.org/drawingml/2006/main">
+              <a:graphicData uri="http://schemas.openxmlformats.org/drawingml/2006/picture">
+                <pic:pic xmlns:pic="http://schemas.openxmlformats.org/drawingml/2006/picture">
+                  <pic:nvPicPr>
+                    <pic:cNvPr id="0" name="Picture 27"/>
+                    <pic:cNvPicPr>
+                      <a:picLocks noChangeAspect="1" noChangeArrowheads="1"/>
+                    </pic:cNvPicPr>
+                  </pic:nvPicPr>
+                  <pic:blipFill>
+                    <a:blip r:embed="rId14">
+                      <a:extLst>
+                        <a:ext uri="{28A0092B-C50C-407E-A947-70E740481C1C}">
+                          <a14:useLocalDpi xmlns:a14="http://schemas.microsoft.com/office/drawing/2010/main" val="0"/>
+                        </a:ext>
+                      </a:extLst>
+                    </a:blip>
+                    <a:srcRect/>
+                    <a:stretch>
+                      <a:fillRect/>
+                    </a:stretch>
+                  </pic:blipFill>
+                  <pic:spPr bwMode="auto">
+                    <a:xfrm>
+                      <a:off x="0" y="0"/>
+                      <a:ext cx="6645910" cy="4046220"/>
+                    </a:xfrm>
+                    <a:prstGeom prst="rect">
+                      <a:avLst/>
+                    </a:prstGeom>
+                    <a:noFill/>
+                    <a:ln>
+                      <a:noFill/>
+                    </a:ln>
+                    <a:effectLst>
+                      <a:outerShdw blurRad="63500" sx="102000" sy="102000" algn="ctr" rotWithShape="0">
+                        <a:prstClr val="black">
+                          <a:alpha val="40000"/>
+                        </a:prstClr>
+                      </a:outerShdw>
+                    </a:effectLst>
+                  </pic:spPr>
+                </pic:pic>
+              </a:graphicData>
+            </a:graphic>
+          </wp:anchor>
+        </w:drawing>
+      </w:r>
+      <w:r>
+        <w:rPr>
+          <w:b/>
+          <w:bCs/>
+          <w:sz w:val="28"/>
+          <w:szCs w:val="28"/>
+        </w:rPr>
+        <w:br w:type="page"/>
+      </w:r>
+    </w:p>
+    <w:p>
+      <w:pPr>
+        <w:rPr>
+          <w:b/>
+          <w:bCs/>
+          <w:sz w:val="28"/>
+          <w:szCs w:val="28"/>
+        </w:rPr>
+      </w:pPr>
+      <w:r>
+        <w:rPr>
+          <w:noProof/>
+        </w:rPr>
+        <w:lastRenderedPageBreak/>
+        <w:drawing>
+          <wp:anchor distT="0" distB="0" distL="114300" distR="114300" simplePos="0" relativeHeight="251672576" behindDoc="1" locked="0" layoutInCell="1" allowOverlap="1" wp14:anchorId="63282E1D" wp14:editId="717B2C06">
+            <wp:simplePos x="0" y="0"/>
+            <wp:positionH relativeFrom="margin">
+              <wp:posOffset>-30645</wp:posOffset>
+            </wp:positionH>
+            <wp:positionV relativeFrom="paragraph">
+              <wp:posOffset>5007914</wp:posOffset>
+            </wp:positionV>
+            <wp:extent cx="6645910" cy="4100830"/>
+            <wp:effectExtent l="133350" t="114300" r="116840" b="109220"/>
+            <wp:wrapTight wrapText="bothSides">
+              <wp:wrapPolygon edited="0">
+                <wp:start x="-433" y="-602"/>
+                <wp:lineTo x="-433" y="22075"/>
+                <wp:lineTo x="21918" y="22075"/>
+                <wp:lineTo x="21918" y="-602"/>
+                <wp:lineTo x="-433" y="-602"/>
+              </wp:wrapPolygon>
+            </wp:wrapTight>
+            <wp:docPr id="23" name="Imagem 23"/>
+            <wp:cNvGraphicFramePr>
+              <a:graphicFrameLocks xmlns:a="http://schemas.openxmlformats.org/drawingml/2006/main" noChangeAspect="1"/>
+            </wp:cNvGraphicFramePr>
+            <a:graphic xmlns:a="http://schemas.openxmlformats.org/drawingml/2006/main">
+              <a:graphicData uri="http://schemas.openxmlformats.org/drawingml/2006/picture">
+                <pic:pic xmlns:pic="http://schemas.openxmlformats.org/drawingml/2006/picture">
+                  <pic:nvPicPr>
+                    <pic:cNvPr id="0" name="Picture 33"/>
+                    <pic:cNvPicPr>
+                      <a:picLocks noChangeAspect="1" noChangeArrowheads="1"/>
+                    </pic:cNvPicPr>
+                  </pic:nvPicPr>
+                  <pic:blipFill>
+                    <a:blip r:embed="rId15">
+                      <a:extLst>
+                        <a:ext uri="{28A0092B-C50C-407E-A947-70E740481C1C}">
+                          <a14:useLocalDpi xmlns:a14="http://schemas.microsoft.com/office/drawing/2010/main" val="0"/>
+                        </a:ext>
+                      </a:extLst>
+                    </a:blip>
+                    <a:srcRect/>
+                    <a:stretch>
+                      <a:fillRect/>
+                    </a:stretch>
+                  </pic:blipFill>
+                  <pic:spPr bwMode="auto">
+                    <a:xfrm>
+                      <a:off x="0" y="0"/>
+                      <a:ext cx="6645910" cy="4100830"/>
+                    </a:xfrm>
+                    <a:prstGeom prst="rect">
+                      <a:avLst/>
+                    </a:prstGeom>
+                    <a:noFill/>
+                    <a:ln>
+                      <a:noFill/>
+                    </a:ln>
+                    <a:effectLst>
+                      <a:outerShdw blurRad="63500" sx="102000" sy="102000" algn="ctr" rotWithShape="0">
+                        <a:prstClr val="black">
+                          <a:alpha val="40000"/>
+                        </a:prstClr>
+                      </a:outerShdw>
+                    </a:effectLst>
+                  </pic:spPr>
+                </pic:pic>
+              </a:graphicData>
+            </a:graphic>
+          </wp:anchor>
+        </w:drawing>
+      </w:r>
+      <w:r>
+        <w:rPr>
+          <w:noProof/>
+        </w:rPr>
+        <w:drawing>
+          <wp:anchor distT="0" distB="0" distL="114300" distR="114300" simplePos="0" relativeHeight="251671552" behindDoc="1" locked="0" layoutInCell="1" allowOverlap="1" wp14:anchorId="484A6665" wp14:editId="464DBB7E">
+            <wp:simplePos x="0" y="0"/>
+            <wp:positionH relativeFrom="margin">
+              <wp:align>center</wp:align>
+            </wp:positionH>
+            <wp:positionV relativeFrom="paragraph">
+              <wp:posOffset>114770</wp:posOffset>
+            </wp:positionV>
+            <wp:extent cx="6645910" cy="4235450"/>
+            <wp:effectExtent l="133350" t="114300" r="116840" b="107950"/>
+            <wp:wrapTight wrapText="bothSides">
+              <wp:wrapPolygon edited="0">
+                <wp:start x="-433" y="-583"/>
+                <wp:lineTo x="-433" y="22053"/>
+                <wp:lineTo x="21918" y="22053"/>
+                <wp:lineTo x="21918" y="-583"/>
+                <wp:lineTo x="-433" y="-583"/>
+              </wp:wrapPolygon>
+            </wp:wrapTight>
+            <wp:docPr id="22" name="Imagem 22"/>
+            <wp:cNvGraphicFramePr>
+              <a:graphicFrameLocks xmlns:a="http://schemas.openxmlformats.org/drawingml/2006/main" noChangeAspect="1"/>
+            </wp:cNvGraphicFramePr>
+            <a:graphic xmlns:a="http://schemas.openxmlformats.org/drawingml/2006/main">
+              <a:graphicData uri="http://schemas.openxmlformats.org/drawingml/2006/picture">
+                <pic:pic xmlns:pic="http://schemas.openxmlformats.org/drawingml/2006/picture">
+                  <pic:nvPicPr>
+                    <pic:cNvPr id="0" name="Picture 31"/>
+                    <pic:cNvPicPr>
+                      <a:picLocks noChangeAspect="1" noChangeArrowheads="1"/>
+                    </pic:cNvPicPr>
+                  </pic:nvPicPr>
+                  <pic:blipFill>
+                    <a:blip r:embed="rId16">
+                      <a:extLst>
+                        <a:ext uri="{28A0092B-C50C-407E-A947-70E740481C1C}">
+                          <a14:useLocalDpi xmlns:a14="http://schemas.microsoft.com/office/drawing/2010/main" val="0"/>
+                        </a:ext>
+                      </a:extLst>
+                    </a:blip>
+                    <a:srcRect/>
+                    <a:stretch>
+                      <a:fillRect/>
+                    </a:stretch>
+                  </pic:blipFill>
+                  <pic:spPr bwMode="auto">
+                    <a:xfrm>
+                      <a:off x="0" y="0"/>
+                      <a:ext cx="6645910" cy="4235450"/>
+                    </a:xfrm>
+                    <a:prstGeom prst="rect">
+                      <a:avLst/>
+                    </a:prstGeom>
+                    <a:noFill/>
+                    <a:ln>
+                      <a:noFill/>
+                    </a:ln>
+                    <a:effectLst>
+                      <a:outerShdw blurRad="63500" sx="102000" sy="102000" algn="ctr" rotWithShape="0">
+                        <a:prstClr val="black">
+                          <a:alpha val="40000"/>
+                        </a:prstClr>
+                      </a:outerShdw>
+                    </a:effectLst>
+                  </pic:spPr>
+                </pic:pic>
+              </a:graphicData>
+            </a:graphic>
+          </wp:anchor>
+        </w:drawing>
+      </w:r>
+      <w:r>
+        <w:rPr>
+          <w:b/>
+          <w:bCs/>
+          <w:sz w:val="28"/>
+          <w:szCs w:val="28"/>
+        </w:rPr>
+        <w:br w:type="page"/>
+      </w:r>
+    </w:p>
+    <w:p>
+      <w:pPr>
+        <w:rPr>
+          <w:b/>
+          <w:bCs/>
+          <w:sz w:val="28"/>
+          <w:szCs w:val="28"/>
+        </w:rPr>
+      </w:pPr>
+      <w:r>
+        <w:rPr>
+          <w:noProof/>
+        </w:rPr>
+        <w:lastRenderedPageBreak/>
+        <w:drawing>
+          <wp:anchor distT="0" distB="0" distL="114300" distR="114300" simplePos="0" relativeHeight="251673600" behindDoc="1" locked="0" layoutInCell="1" allowOverlap="1" wp14:anchorId="62AF7266" wp14:editId="4513D9A4">
+            <wp:simplePos x="0" y="0"/>
+            <wp:positionH relativeFrom="column">
+              <wp:posOffset>658191</wp:posOffset>
+            </wp:positionH>
+            <wp:positionV relativeFrom="paragraph">
+              <wp:posOffset>126061</wp:posOffset>
+            </wp:positionV>
+            <wp:extent cx="5176520" cy="3848735"/>
+            <wp:effectExtent l="114300" t="114300" r="119380" b="113665"/>
+            <wp:wrapTight wrapText="bothSides">
+              <wp:wrapPolygon edited="0">
+                <wp:start x="-477" y="-641"/>
+                <wp:lineTo x="-477" y="22131"/>
+                <wp:lineTo x="22019" y="22131"/>
+                <wp:lineTo x="22019" y="-641"/>
+                <wp:lineTo x="-477" y="-641"/>
+              </wp:wrapPolygon>
+            </wp:wrapTight>
+            <wp:docPr id="24" name="Imagem 24"/>
+            <wp:cNvGraphicFramePr>
+              <a:graphicFrameLocks xmlns:a="http://schemas.openxmlformats.org/drawingml/2006/main" noChangeAspect="1"/>
+            </wp:cNvGraphicFramePr>
+            <a:graphic xmlns:a="http://schemas.openxmlformats.org/drawingml/2006/main">
+              <a:graphicData uri="http://schemas.openxmlformats.org/drawingml/2006/picture">
+                <pic:pic xmlns:pic="http://schemas.openxmlformats.org/drawingml/2006/picture">
+                  <pic:nvPicPr>
+                    <pic:cNvPr id="0" name="Picture 35"/>
+                    <pic:cNvPicPr>
+                      <a:picLocks noChangeAspect="1" noChangeArrowheads="1"/>
+                    </pic:cNvPicPr>
+                  </pic:nvPicPr>
+                  <pic:blipFill>
+                    <a:blip r:embed="rId17">
+                      <a:extLst>
+                        <a:ext uri="{28A0092B-C50C-407E-A947-70E740481C1C}">
+                          <a14:useLocalDpi xmlns:a14="http://schemas.microsoft.com/office/drawing/2010/main" val="0"/>
+                        </a:ext>
+                      </a:extLst>
+                    </a:blip>
+                    <a:srcRect/>
+                    <a:stretch>
+                      <a:fillRect/>
+                    </a:stretch>
+                  </pic:blipFill>
+                  <pic:spPr bwMode="auto">
+                    <a:xfrm>
+                      <a:off x="0" y="0"/>
+                      <a:ext cx="5176520" cy="3848735"/>
+                    </a:xfrm>
+                    <a:prstGeom prst="rect">
+                      <a:avLst/>
+                    </a:prstGeom>
+                    <a:noFill/>
+                    <a:ln>
+                      <a:noFill/>
+                    </a:ln>
+                    <a:effectLst>
+                      <a:outerShdw blurRad="63500" sx="102000" sy="102000" algn="ctr" rotWithShape="0">
+                        <a:prstClr val="black">
+                          <a:alpha val="40000"/>
+                        </a:prstClr>
+                      </a:outerShdw>
+                    </a:effectLst>
+                  </pic:spPr>
+                </pic:pic>
+              </a:graphicData>
+            </a:graphic>
+          </wp:anchor>
+        </w:drawing>
+      </w:r>
+      <w:r>
+        <w:rPr>
+          <w:b/>
+          <w:bCs/>
+          <w:sz w:val="28"/>
+          <w:szCs w:val="28"/>
+        </w:rPr>
+        <w:br w:type="page"/>
+      </w:r>
+    </w:p>
+    <w:p>
+      <w:pPr>
+        <w:pStyle w:val="PargrafodaLista"/>
+        <w:jc w:val="center"/>
+        <w:rPr>
+          <w:b/>
+          <w:bCs/>
+          <w:sz w:val="28"/>
+          <w:szCs w:val="28"/>
+        </w:rPr>
+      </w:pPr>
     </w:p>
     <w:sectPr>
       <w:pgSz w:w="11906" w:h="16838"/>
-      <w:pgMar w:top="1417" w:right="1701" w:bottom="1417" w:left="1701" w:header="708" w:footer="708" w:gutter="0"/>
+      <w:pgMar w:top="720" w:right="720" w:bottom="720" w:left="720" w:header="708" w:footer="708" w:gutter="0"/>
       <w:cols w:space="708"/>
       <w:docGrid w:linePitch="360"/>
     </w:sectPr>
@@ -4212,6 +8058,181 @@
         <w:bdr w:val="none" w:sz="0" w:space="0" w:color="auto" w:frame="1"/>
         <w:vertAlign w:val="baseline"/>
       </w:rPr>
+    </w:lvl>
+  </w:abstractNum>
+  <w:abstractNum w:abstractNumId="9" w15:restartNumberingAfterBreak="0">
+    <w:nsid w:val="79807542"/>
+    <w:multiLevelType w:val="hybridMultilevel"/>
+    <w:tmpl w:val="70C6FC7C"/>
+    <w:lvl w:ilvl="0" w:tplc="0416000F">
+      <w:start w:val="1"/>
+      <w:numFmt w:val="decimal"/>
+      <w:lvlText w:val="%1."/>
+      <w:lvlJc w:val="left"/>
+      <w:pPr>
+        <w:ind w:left="1080" w:hanging="360"/>
+      </w:pPr>
+    </w:lvl>
+    <w:lvl w:ilvl="1" w:tplc="04160019" w:tentative="1">
+      <w:start w:val="1"/>
+      <w:numFmt w:val="lowerLetter"/>
+      <w:lvlText w:val="%2."/>
+      <w:lvlJc w:val="left"/>
+      <w:pPr>
+        <w:ind w:left="1800" w:hanging="360"/>
+      </w:pPr>
+    </w:lvl>
+    <w:lvl w:ilvl="2" w:tplc="0416001B" w:tentative="1">
+      <w:start w:val="1"/>
+      <w:numFmt w:val="lowerRoman"/>
+      <w:lvlText w:val="%3."/>
+      <w:lvlJc w:val="right"/>
+      <w:pPr>
+        <w:ind w:left="2520" w:hanging="180"/>
+      </w:pPr>
+    </w:lvl>
+    <w:lvl w:ilvl="3" w:tplc="0416000F" w:tentative="1">
+      <w:start w:val="1"/>
+      <w:numFmt w:val="decimal"/>
+      <w:lvlText w:val="%4."/>
+      <w:lvlJc w:val="left"/>
+      <w:pPr>
+        <w:ind w:left="3240" w:hanging="360"/>
+      </w:pPr>
+    </w:lvl>
+    <w:lvl w:ilvl="4" w:tplc="04160019" w:tentative="1">
+      <w:start w:val="1"/>
+      <w:numFmt w:val="lowerLetter"/>
+      <w:lvlText w:val="%5."/>
+      <w:lvlJc w:val="left"/>
+      <w:pPr>
+        <w:ind w:left="3960" w:hanging="360"/>
+      </w:pPr>
+    </w:lvl>
+    <w:lvl w:ilvl="5" w:tplc="0416001B" w:tentative="1">
+      <w:start w:val="1"/>
+      <w:numFmt w:val="lowerRoman"/>
+      <w:lvlText w:val="%6."/>
+      <w:lvlJc w:val="right"/>
+      <w:pPr>
+        <w:ind w:left="4680" w:hanging="180"/>
+      </w:pPr>
+    </w:lvl>
+    <w:lvl w:ilvl="6" w:tplc="0416000F" w:tentative="1">
+      <w:start w:val="1"/>
+      <w:numFmt w:val="decimal"/>
+      <w:lvlText w:val="%7."/>
+      <w:lvlJc w:val="left"/>
+      <w:pPr>
+        <w:ind w:left="5400" w:hanging="360"/>
+      </w:pPr>
+    </w:lvl>
+    <w:lvl w:ilvl="7" w:tplc="04160019" w:tentative="1">
+      <w:start w:val="1"/>
+      <w:numFmt w:val="lowerLetter"/>
+      <w:lvlText w:val="%8."/>
+      <w:lvlJc w:val="left"/>
+      <w:pPr>
+        <w:ind w:left="6120" w:hanging="360"/>
+      </w:pPr>
+    </w:lvl>
+    <w:lvl w:ilvl="8" w:tplc="0416001B" w:tentative="1">
+      <w:start w:val="1"/>
+      <w:numFmt w:val="lowerRoman"/>
+      <w:lvlText w:val="%9."/>
+      <w:lvlJc w:val="right"/>
+      <w:pPr>
+        <w:ind w:left="6840" w:hanging="180"/>
+      </w:pPr>
+    </w:lvl>
+  </w:abstractNum>
+  <w:abstractNum w:abstractNumId="10" w15:restartNumberingAfterBreak="0">
+    <w:nsid w:val="7BED103E"/>
+    <w:multiLevelType w:val="hybridMultilevel"/>
+    <w:tmpl w:val="31AE620E"/>
+    <w:lvl w:ilvl="0" w:tplc="0416000F">
+      <w:start w:val="1"/>
+      <w:numFmt w:val="decimal"/>
+      <w:lvlText w:val="%1."/>
+      <w:lvlJc w:val="left"/>
+      <w:pPr>
+        <w:ind w:left="720" w:hanging="360"/>
+      </w:pPr>
+      <w:rPr>
+        <w:rFonts w:hint="default"/>
+      </w:rPr>
+    </w:lvl>
+    <w:lvl w:ilvl="1" w:tplc="04160019" w:tentative="1">
+      <w:start w:val="1"/>
+      <w:numFmt w:val="lowerLetter"/>
+      <w:lvlText w:val="%2."/>
+      <w:lvlJc w:val="left"/>
+      <w:pPr>
+        <w:ind w:left="1440" w:hanging="360"/>
+      </w:pPr>
+    </w:lvl>
+    <w:lvl w:ilvl="2" w:tplc="0416001B" w:tentative="1">
+      <w:start w:val="1"/>
+      <w:numFmt w:val="lowerRoman"/>
+      <w:lvlText w:val="%3."/>
+      <w:lvlJc w:val="right"/>
+      <w:pPr>
+        <w:ind w:left="2160" w:hanging="180"/>
+      </w:pPr>
+    </w:lvl>
+    <w:lvl w:ilvl="3" w:tplc="0416000F" w:tentative="1">
+      <w:start w:val="1"/>
+      <w:numFmt w:val="decimal"/>
+      <w:lvlText w:val="%4."/>
+      <w:lvlJc w:val="left"/>
+      <w:pPr>
+        <w:ind w:left="2880" w:hanging="360"/>
+      </w:pPr>
+    </w:lvl>
+    <w:lvl w:ilvl="4" w:tplc="04160019" w:tentative="1">
+      <w:start w:val="1"/>
+      <w:numFmt w:val="lowerLetter"/>
+      <w:lvlText w:val="%5."/>
+      <w:lvlJc w:val="left"/>
+      <w:pPr>
+        <w:ind w:left="3600" w:hanging="360"/>
+      </w:pPr>
+    </w:lvl>
+    <w:lvl w:ilvl="5" w:tplc="0416001B" w:tentative="1">
+      <w:start w:val="1"/>
+      <w:numFmt w:val="lowerRoman"/>
+      <w:lvlText w:val="%6."/>
+      <w:lvlJc w:val="right"/>
+      <w:pPr>
+        <w:ind w:left="4320" w:hanging="180"/>
+      </w:pPr>
+    </w:lvl>
+    <w:lvl w:ilvl="6" w:tplc="0416000F" w:tentative="1">
+      <w:start w:val="1"/>
+      <w:numFmt w:val="decimal"/>
+      <w:lvlText w:val="%7."/>
+      <w:lvlJc w:val="left"/>
+      <w:pPr>
+        <w:ind w:left="5040" w:hanging="360"/>
+      </w:pPr>
+    </w:lvl>
+    <w:lvl w:ilvl="7" w:tplc="04160019" w:tentative="1">
+      <w:start w:val="1"/>
+      <w:numFmt w:val="lowerLetter"/>
+      <w:lvlText w:val="%8."/>
+      <w:lvlJc w:val="left"/>
+      <w:pPr>
+        <w:ind w:left="5760" w:hanging="360"/>
+      </w:pPr>
+    </w:lvl>
+    <w:lvl w:ilvl="8" w:tplc="0416001B" w:tentative="1">
+      <w:start w:val="1"/>
+      <w:numFmt w:val="lowerRoman"/>
+      <w:lvlText w:val="%9."/>
+      <w:lvlJc w:val="right"/>
+      <w:pPr>
+        <w:ind w:left="6480" w:hanging="180"/>
+      </w:pPr>
     </w:lvl>
   </w:abstractNum>
   <w:num w:numId="1">
@@ -4300,6 +8321,12 @@
   </w:num>
   <w:num w:numId="11">
     <w:abstractNumId w:val="4"/>
+  </w:num>
+  <w:num w:numId="12">
+    <w:abstractNumId w:val="9"/>
+  </w:num>
+  <w:num w:numId="13">
+    <w:abstractNumId w:val="10"/>
   </w:num>
 </w:numbering>
 </file>

</xml_diff>